<commit_message>
Circle Language Spec: Parameters: Merge together the Imported Parameter Concepts articles into one.
</commit_message>
<xml_diff>
--- a/1.1. Circle Language Spec/07. Parameters/05.0. Imported Parameter Concepts.docx
+++ b/1.1. Circle Language Spec/07. Parameters/05.0. Imported Parameter Concepts.docx
@@ -21,7 +21,7 @@
           <w:bottom w:w="68" w:type="dxa"/>
           <w:right w:w="57" w:type="dxa"/>
         </w:tblCellMar>
-        <w:tblLook w:val="00BF" w:firstRow="1" w:lastRow="0" w:firstColumn="1" w:lastColumn="0" w:noHBand="0" w:noVBand="0"/>
+        <w:tblLook w:val="00A0" w:firstRow="1" w:lastRow="0" w:firstColumn="1" w:lastColumn="0" w:noHBand="0" w:noVBand="0"/>
       </w:tblPr>
       <w:tblGrid>
         <w:gridCol w:w="8630"/>
@@ -36,8 +36,6 @@
             <w:pPr>
               <w:pStyle w:val="Heading1"/>
             </w:pPr>
-            <w:bookmarkStart w:id="0" w:name="_GoBack"/>
-            <w:bookmarkEnd w:id="0"/>
             <w:r>
               <w:t>Circle Language Spec: Parameters</w:t>
             </w:r>
@@ -105,6 +103,12 @@
         </w:rPr>
         <w:t>Variable Amount</w:t>
       </w:r>
+      <w:r>
+        <w:rPr>
+          <w:i/>
+        </w:rPr>
+        <w:t xml:space="preserve"> of Parameters</w:t>
+      </w:r>
     </w:p>
     <w:p>
       <w:pPr>
@@ -135,6 +139,3517 @@
           <w:i/>
         </w:rPr>
         <w:t>Parameter Order</w:t>
+      </w:r>
+    </w:p>
+    <w:p>
+      <w:pPr>
+        <w:pStyle w:val="Heading3"/>
+      </w:pPr>
+      <w:r>
+        <w:t>Required &amp; Optional</w:t>
+      </w:r>
+    </w:p>
+    <w:p>
+      <w:pPr>
+        <w:pStyle w:val="Heading4"/>
+      </w:pPr>
+      <w:r>
+        <w:t>Concept</w:t>
+      </w:r>
+    </w:p>
+    <w:p>
+      <w:r>
+        <w:t xml:space="preserve">Some programming languages have a thing called required and optional parameters. In other programming languages basically all parameters are required, unless they are typed optional. In the new computer language it is the other way around: any parameter is optional unless it is typed required. This is because in the new computer language commands are the same as objects, that just happen to be executable, and the parameters inside a command are </w:t>
+      </w:r>
+      <w:proofErr w:type="spellStart"/>
+      <w:r>
+        <w:t>analogus</w:t>
+      </w:r>
+      <w:proofErr w:type="spellEnd"/>
+      <w:r>
+        <w:t xml:space="preserve"> to sub-objects inside another object, whose filling-in is also totally arbitrary.</w:t>
+      </w:r>
+    </w:p>
+    <w:p>
+      <w:pPr>
+        <w:pStyle w:val="Spacing"/>
+      </w:pPr>
+    </w:p>
+    <w:p>
+      <w:r>
+        <w:t xml:space="preserve">Some parameters can be made required, so you </w:t>
+      </w:r>
+      <w:r>
+        <w:rPr>
+          <w:i/>
+        </w:rPr>
+        <w:t xml:space="preserve">have to </w:t>
+      </w:r>
+      <w:r>
+        <w:t>fill them in as input. In the new computer language, this means that reading and writing any accessible aspect of a parameter can be separately made required or optional. When output is required, it means you have to use the output. You will be unable to execute the command without picking up the return value or returned object.</w:t>
+      </w:r>
+    </w:p>
+    <w:p>
+      <w:pPr>
+        <w:pStyle w:val="Spacing"/>
+      </w:pPr>
+    </w:p>
+    <w:p>
+      <w:r>
+        <w:t xml:space="preserve">Basically each system command can be made required or optional. Usually you make access from the </w:t>
+      </w:r>
+      <w:r>
+        <w:rPr>
+          <w:i/>
+        </w:rPr>
+        <w:t>outside</w:t>
+      </w:r>
+      <w:r>
+        <w:t xml:space="preserve"> required. When you make access from the </w:t>
+      </w:r>
+      <w:r>
+        <w:rPr>
+          <w:i/>
+        </w:rPr>
+        <w:t>inside</w:t>
+      </w:r>
+      <w:r>
+        <w:t xml:space="preserve"> required, this can give the user of the command guarantees about the parameter’s usage.</w:t>
+      </w:r>
+    </w:p>
+    <w:p>
+      <w:pPr>
+        <w:pStyle w:val="Heading4"/>
+      </w:pPr>
+      <w:r>
+        <w:t>Required &amp; Optional in a Diagram</w:t>
+      </w:r>
+    </w:p>
+    <w:p>
+      <w:r>
+        <w:rPr>
+          <w:i/>
+        </w:rPr>
+        <w:t xml:space="preserve">Optional </w:t>
+      </w:r>
+      <w:r>
+        <w:t xml:space="preserve">is the default behavior. </w:t>
+      </w:r>
+      <w:r>
+        <w:rPr>
+          <w:i/>
+        </w:rPr>
+        <w:t xml:space="preserve">Required </w:t>
+      </w:r>
+      <w:r>
+        <w:t>is an extra rule imposed. Required is expressed by drawing half a shape at the end of a connector. It should be half of what has to be connected to it. Most of the times it will be half a circle:</w:t>
+      </w:r>
+    </w:p>
+    <w:p>
+      <w:pPr>
+        <w:pStyle w:val="Spacing"/>
+      </w:pPr>
+    </w:p>
+    <w:p>
+      <w:pPr>
+        <w:ind w:left="852"/>
+      </w:pPr>
+      <w:r>
+        <w:rPr>
+          <w:noProof/>
+        </w:rPr>
+        <w:drawing>
+          <wp:inline distT="0" distB="0" distL="0" distR="0" wp14:anchorId="461E76C5" wp14:editId="19BF2B93">
+            <wp:extent cx="364490" cy="454025"/>
+            <wp:effectExtent l="0" t="0" r="0" b="0"/>
+            <wp:docPr id="4" name="Picture 4"/>
+            <wp:cNvGraphicFramePr>
+              <a:graphicFrameLocks xmlns:a="http://schemas.openxmlformats.org/drawingml/2006/main" noChangeAspect="1"/>
+            </wp:cNvGraphicFramePr>
+            <a:graphic xmlns:a="http://schemas.openxmlformats.org/drawingml/2006/main">
+              <a:graphicData uri="http://schemas.openxmlformats.org/drawingml/2006/picture">
+                <pic:pic xmlns:pic="http://schemas.openxmlformats.org/drawingml/2006/picture">
+                  <pic:nvPicPr>
+                    <pic:cNvPr id="0" name="Picture 4"/>
+                    <pic:cNvPicPr>
+                      <a:picLocks noChangeAspect="1" noChangeArrowheads="1"/>
+                    </pic:cNvPicPr>
+                  </pic:nvPicPr>
+                  <pic:blipFill>
+                    <a:blip r:embed="rId5">
+                      <a:lum bright="-18000"/>
+                      <a:extLst>
+                        <a:ext uri="{28A0092B-C50C-407E-A947-70E740481C1C}">
+                          <a14:useLocalDpi xmlns:a14="http://schemas.microsoft.com/office/drawing/2010/main" val="0"/>
+                        </a:ext>
+                      </a:extLst>
+                    </a:blip>
+                    <a:srcRect/>
+                    <a:stretch>
+                      <a:fillRect/>
+                    </a:stretch>
+                  </pic:blipFill>
+                  <pic:spPr bwMode="auto">
+                    <a:xfrm>
+                      <a:off x="0" y="0"/>
+                      <a:ext cx="364490" cy="454025"/>
+                    </a:xfrm>
+                    <a:prstGeom prst="rect">
+                      <a:avLst/>
+                    </a:prstGeom>
+                    <a:noFill/>
+                    <a:ln>
+                      <a:noFill/>
+                    </a:ln>
+                  </pic:spPr>
+                </pic:pic>
+              </a:graphicData>
+            </a:graphic>
+          </wp:inline>
+        </w:drawing>
+      </w:r>
+    </w:p>
+    <w:p>
+      <w:pPr>
+        <w:pStyle w:val="Spacing"/>
+      </w:pPr>
+    </w:p>
+    <w:p>
+      <w:r>
+        <w:t>For command objects it is half a square:</w:t>
+      </w:r>
+    </w:p>
+    <w:p>
+      <w:pPr>
+        <w:pStyle w:val="Spacing"/>
+      </w:pPr>
+    </w:p>
+    <w:p>
+      <w:pPr>
+        <w:ind w:left="852"/>
+      </w:pPr>
+      <w:r>
+        <w:rPr>
+          <w:noProof/>
+        </w:rPr>
+        <w:drawing>
+          <wp:inline distT="0" distB="0" distL="0" distR="0" wp14:anchorId="55F76F3B" wp14:editId="1073198E">
+            <wp:extent cx="417195" cy="445135"/>
+            <wp:effectExtent l="0" t="0" r="0" b="0"/>
+            <wp:docPr id="1" name="Picture 1"/>
+            <wp:cNvGraphicFramePr>
+              <a:graphicFrameLocks xmlns:a="http://schemas.openxmlformats.org/drawingml/2006/main" noChangeAspect="1"/>
+            </wp:cNvGraphicFramePr>
+            <a:graphic xmlns:a="http://schemas.openxmlformats.org/drawingml/2006/main">
+              <a:graphicData uri="http://schemas.openxmlformats.org/drawingml/2006/picture">
+                <pic:pic xmlns:pic="http://schemas.openxmlformats.org/drawingml/2006/picture">
+                  <pic:nvPicPr>
+                    <pic:cNvPr id="0" name="Picture 1"/>
+                    <pic:cNvPicPr>
+                      <a:picLocks noChangeAspect="1" noChangeArrowheads="1"/>
+                    </pic:cNvPicPr>
+                  </pic:nvPicPr>
+                  <pic:blipFill>
+                    <a:blip r:embed="rId6">
+                      <a:lum bright="-18000"/>
+                      <a:extLst>
+                        <a:ext uri="{28A0092B-C50C-407E-A947-70E740481C1C}">
+                          <a14:useLocalDpi xmlns:a14="http://schemas.microsoft.com/office/drawing/2010/main" val="0"/>
+                        </a:ext>
+                      </a:extLst>
+                    </a:blip>
+                    <a:srcRect/>
+                    <a:stretch>
+                      <a:fillRect/>
+                    </a:stretch>
+                  </pic:blipFill>
+                  <pic:spPr bwMode="auto">
+                    <a:xfrm>
+                      <a:off x="0" y="0"/>
+                      <a:ext cx="417195" cy="445135"/>
+                    </a:xfrm>
+                    <a:prstGeom prst="rect">
+                      <a:avLst/>
+                    </a:prstGeom>
+                    <a:noFill/>
+                    <a:ln>
+                      <a:noFill/>
+                    </a:ln>
+                  </pic:spPr>
+                </pic:pic>
+              </a:graphicData>
+            </a:graphic>
+          </wp:inline>
+        </w:drawing>
+      </w:r>
+    </w:p>
+    <w:p>
+      <w:pPr>
+        <w:pStyle w:val="Spacing"/>
+      </w:pPr>
+    </w:p>
+    <w:p>
+      <w:r>
+        <w:t>And when a command needs to be executed it is about 5/8</w:t>
+      </w:r>
+      <w:r>
+        <w:rPr>
+          <w:vertAlign w:val="superscript"/>
+        </w:rPr>
+        <w:t>th</w:t>
+      </w:r>
+      <w:r>
+        <w:t xml:space="preserve"> of a diamond:</w:t>
+      </w:r>
+    </w:p>
+    <w:p/>
+    <w:p>
+      <w:pPr>
+        <w:ind w:left="852"/>
+      </w:pPr>
+      <w:r>
+        <w:rPr>
+          <w:noProof/>
+        </w:rPr>
+        <w:drawing>
+          <wp:inline distT="0" distB="0" distL="0" distR="0" wp14:anchorId="2AA81E60" wp14:editId="0EA20EC9">
+            <wp:extent cx="420370" cy="531495"/>
+            <wp:effectExtent l="0" t="0" r="0" b="0"/>
+            <wp:docPr id="2" name="Picture 2"/>
+            <wp:cNvGraphicFramePr>
+              <a:graphicFrameLocks xmlns:a="http://schemas.openxmlformats.org/drawingml/2006/main" noChangeAspect="1"/>
+            </wp:cNvGraphicFramePr>
+            <a:graphic xmlns:a="http://schemas.openxmlformats.org/drawingml/2006/main">
+              <a:graphicData uri="http://schemas.openxmlformats.org/drawingml/2006/picture">
+                <pic:pic xmlns:pic="http://schemas.openxmlformats.org/drawingml/2006/picture">
+                  <pic:nvPicPr>
+                    <pic:cNvPr id="0" name="Picture 2"/>
+                    <pic:cNvPicPr>
+                      <a:picLocks noChangeAspect="1" noChangeArrowheads="1"/>
+                    </pic:cNvPicPr>
+                  </pic:nvPicPr>
+                  <pic:blipFill>
+                    <a:blip r:embed="rId7">
+                      <a:lum bright="-18000"/>
+                      <a:extLst>
+                        <a:ext uri="{28A0092B-C50C-407E-A947-70E740481C1C}">
+                          <a14:useLocalDpi xmlns:a14="http://schemas.microsoft.com/office/drawing/2010/main" val="0"/>
+                        </a:ext>
+                      </a:extLst>
+                    </a:blip>
+                    <a:srcRect/>
+                    <a:stretch>
+                      <a:fillRect/>
+                    </a:stretch>
+                  </pic:blipFill>
+                  <pic:spPr bwMode="auto">
+                    <a:xfrm>
+                      <a:off x="0" y="0"/>
+                      <a:ext cx="420370" cy="531495"/>
+                    </a:xfrm>
+                    <a:prstGeom prst="rect">
+                      <a:avLst/>
+                    </a:prstGeom>
+                    <a:noFill/>
+                    <a:ln>
+                      <a:noFill/>
+                    </a:ln>
+                  </pic:spPr>
+                </pic:pic>
+              </a:graphicData>
+            </a:graphic>
+          </wp:inline>
+        </w:drawing>
+      </w:r>
+    </w:p>
+    <w:p>
+      <w:pPr>
+        <w:pStyle w:val="Spacing"/>
+      </w:pPr>
+    </w:p>
+    <w:p>
+      <w:r>
+        <w:t xml:space="preserve">It is not half a diamond because that already symbolizes the </w:t>
+      </w:r>
+      <w:r>
+        <w:rPr>
+          <w:rStyle w:val="CodeChar"/>
+        </w:rPr>
+        <w:t xml:space="preserve">Protected </w:t>
+      </w:r>
+      <w:r>
+        <w:t>access modifier, which is half a cross:</w:t>
+      </w:r>
+    </w:p>
+    <w:p>
+      <w:pPr>
+        <w:pStyle w:val="Spacing"/>
+      </w:pPr>
+    </w:p>
+    <w:p>
+      <w:pPr>
+        <w:ind w:left="852"/>
+      </w:pPr>
+      <w:r>
+        <w:rPr>
+          <w:noProof/>
+        </w:rPr>
+        <w:drawing>
+          <wp:inline distT="0" distB="0" distL="0" distR="0" wp14:anchorId="7A1DFA8D" wp14:editId="6B21E2A4">
+            <wp:extent cx="429260" cy="534670"/>
+            <wp:effectExtent l="0" t="0" r="0" b="0"/>
+            <wp:docPr id="3" name="Picture 3"/>
+            <wp:cNvGraphicFramePr>
+              <a:graphicFrameLocks xmlns:a="http://schemas.openxmlformats.org/drawingml/2006/main" noChangeAspect="1"/>
+            </wp:cNvGraphicFramePr>
+            <a:graphic xmlns:a="http://schemas.openxmlformats.org/drawingml/2006/main">
+              <a:graphicData uri="http://schemas.openxmlformats.org/drawingml/2006/picture">
+                <pic:pic xmlns:pic="http://schemas.openxmlformats.org/drawingml/2006/picture">
+                  <pic:nvPicPr>
+                    <pic:cNvPr id="0" name="Picture 3"/>
+                    <pic:cNvPicPr>
+                      <a:picLocks noChangeAspect="1" noChangeArrowheads="1"/>
+                    </pic:cNvPicPr>
+                  </pic:nvPicPr>
+                  <pic:blipFill>
+                    <a:blip r:embed="rId8">
+                      <a:lum bright="-18000"/>
+                      <a:extLst>
+                        <a:ext uri="{28A0092B-C50C-407E-A947-70E740481C1C}">
+                          <a14:useLocalDpi xmlns:a14="http://schemas.microsoft.com/office/drawing/2010/main" val="0"/>
+                        </a:ext>
+                      </a:extLst>
+                    </a:blip>
+                    <a:srcRect/>
+                    <a:stretch>
+                      <a:fillRect/>
+                    </a:stretch>
+                  </pic:blipFill>
+                  <pic:spPr bwMode="auto">
+                    <a:xfrm>
+                      <a:off x="0" y="0"/>
+                      <a:ext cx="429260" cy="534670"/>
+                    </a:xfrm>
+                    <a:prstGeom prst="rect">
+                      <a:avLst/>
+                    </a:prstGeom>
+                    <a:noFill/>
+                    <a:ln>
+                      <a:noFill/>
+                    </a:ln>
+                  </pic:spPr>
+                </pic:pic>
+              </a:graphicData>
+            </a:graphic>
+          </wp:inline>
+        </w:drawing>
+      </w:r>
+    </w:p>
+    <w:p>
+      <w:pPr>
+        <w:pStyle w:val="Spacing"/>
+      </w:pPr>
+    </w:p>
+    <w:p>
+      <w:r>
+        <w:t>For system commands that require the command call connector notation, also the 5/8</w:t>
+      </w:r>
+      <w:r>
+        <w:rPr>
+          <w:vertAlign w:val="superscript"/>
+        </w:rPr>
+        <w:t>th</w:t>
+      </w:r>
+      <w:r>
+        <w:t xml:space="preserve"> of a diamond is shown when a call is required:</w:t>
+      </w:r>
+    </w:p>
+    <w:p>
+      <w:pPr>
+        <w:pStyle w:val="Spacing"/>
+      </w:pPr>
+    </w:p>
+    <w:p>
+      <w:pPr>
+        <w:ind w:left="852"/>
+      </w:pPr>
+      <w:r>
+        <w:rPr>
+          <w:noProof/>
+        </w:rPr>
+        <w:drawing>
+          <wp:inline distT="0" distB="0" distL="0" distR="0" wp14:anchorId="0E008B51" wp14:editId="45ED5EE5">
+            <wp:extent cx="1155065" cy="571500"/>
+            <wp:effectExtent l="0" t="0" r="0" b="0"/>
+            <wp:docPr id="5" name="Picture 5"/>
+            <wp:cNvGraphicFramePr>
+              <a:graphicFrameLocks xmlns:a="http://schemas.openxmlformats.org/drawingml/2006/main" noChangeAspect="1"/>
+            </wp:cNvGraphicFramePr>
+            <a:graphic xmlns:a="http://schemas.openxmlformats.org/drawingml/2006/main">
+              <a:graphicData uri="http://schemas.openxmlformats.org/drawingml/2006/picture">
+                <pic:pic xmlns:pic="http://schemas.openxmlformats.org/drawingml/2006/picture">
+                  <pic:nvPicPr>
+                    <pic:cNvPr id="0" name="Picture 5"/>
+                    <pic:cNvPicPr>
+                      <a:picLocks noChangeAspect="1" noChangeArrowheads="1"/>
+                    </pic:cNvPicPr>
+                  </pic:nvPicPr>
+                  <pic:blipFill>
+                    <a:blip r:embed="rId9">
+                      <a:lum bright="-18000"/>
+                      <a:extLst>
+                        <a:ext uri="{28A0092B-C50C-407E-A947-70E740481C1C}">
+                          <a14:useLocalDpi xmlns:a14="http://schemas.microsoft.com/office/drawing/2010/main" val="0"/>
+                        </a:ext>
+                      </a:extLst>
+                    </a:blip>
+                    <a:srcRect/>
+                    <a:stretch>
+                      <a:fillRect/>
+                    </a:stretch>
+                  </pic:blipFill>
+                  <pic:spPr bwMode="auto">
+                    <a:xfrm>
+                      <a:off x="0" y="0"/>
+                      <a:ext cx="1155065" cy="571500"/>
+                    </a:xfrm>
+                    <a:prstGeom prst="rect">
+                      <a:avLst/>
+                    </a:prstGeom>
+                    <a:noFill/>
+                    <a:ln>
+                      <a:noFill/>
+                    </a:ln>
+                  </pic:spPr>
+                </pic:pic>
+              </a:graphicData>
+            </a:graphic>
+          </wp:inline>
+        </w:drawing>
+      </w:r>
+    </w:p>
+    <w:p>
+      <w:pPr>
+        <w:pStyle w:val="Spacing"/>
+      </w:pPr>
+    </w:p>
+    <w:p>
+      <w:r>
+        <w:t>The ‘half a shape’ will also get a line type adapted to the role the required object will get. If the connector specifies that it gets a class role, the half-shape will be drawn with a dashed line.</w:t>
+      </w:r>
+    </w:p>
+    <w:p>
+      <w:pPr>
+        <w:pStyle w:val="Spacing"/>
+      </w:pPr>
+    </w:p>
+    <w:p>
+      <w:pPr>
+        <w:ind w:left="852"/>
+      </w:pPr>
+      <w:r>
+        <w:rPr>
+          <w:noProof/>
+        </w:rPr>
+        <w:drawing>
+          <wp:inline distT="0" distB="0" distL="0" distR="0" wp14:anchorId="3E5E4112" wp14:editId="40F32D20">
+            <wp:extent cx="565150" cy="500380"/>
+            <wp:effectExtent l="0" t="0" r="0" b="0"/>
+            <wp:docPr id="6" name="Picture 6"/>
+            <wp:cNvGraphicFramePr>
+              <a:graphicFrameLocks xmlns:a="http://schemas.openxmlformats.org/drawingml/2006/main" noChangeAspect="1"/>
+            </wp:cNvGraphicFramePr>
+            <a:graphic xmlns:a="http://schemas.openxmlformats.org/drawingml/2006/main">
+              <a:graphicData uri="http://schemas.openxmlformats.org/drawingml/2006/picture">
+                <pic:pic xmlns:pic="http://schemas.openxmlformats.org/drawingml/2006/picture">
+                  <pic:nvPicPr>
+                    <pic:cNvPr id="0" name="Picture 6"/>
+                    <pic:cNvPicPr>
+                      <a:picLocks noChangeAspect="1" noChangeArrowheads="1"/>
+                    </pic:cNvPicPr>
+                  </pic:nvPicPr>
+                  <pic:blipFill>
+                    <a:blip r:embed="rId10">
+                      <a:lum bright="-18000"/>
+                      <a:extLst>
+                        <a:ext uri="{28A0092B-C50C-407E-A947-70E740481C1C}">
+                          <a14:useLocalDpi xmlns:a14="http://schemas.microsoft.com/office/drawing/2010/main" val="0"/>
+                        </a:ext>
+                      </a:extLst>
+                    </a:blip>
+                    <a:srcRect/>
+                    <a:stretch>
+                      <a:fillRect/>
+                    </a:stretch>
+                  </pic:blipFill>
+                  <pic:spPr bwMode="auto">
+                    <a:xfrm>
+                      <a:off x="0" y="0"/>
+                      <a:ext cx="565150" cy="500380"/>
+                    </a:xfrm>
+                    <a:prstGeom prst="rect">
+                      <a:avLst/>
+                    </a:prstGeom>
+                    <a:noFill/>
+                    <a:ln>
+                      <a:noFill/>
+                    </a:ln>
+                  </pic:spPr>
+                </pic:pic>
+              </a:graphicData>
+            </a:graphic>
+          </wp:inline>
+        </w:drawing>
+      </w:r>
+    </w:p>
+    <w:p>
+      <w:pPr>
+        <w:pStyle w:val="Spacing"/>
+      </w:pPr>
+    </w:p>
+    <w:p>
+      <w:r>
+        <w:t xml:space="preserve">Below you will find examples of </w:t>
+      </w:r>
+      <w:r>
+        <w:rPr>
+          <w:i/>
+        </w:rPr>
+        <w:t>required</w:t>
+      </w:r>
+      <w:r>
+        <w:t xml:space="preserve"> connectors. Not every possible connector is shown, but enough to cover the notation.</w:t>
+      </w:r>
+    </w:p>
+    <w:p>
+      <w:pPr>
+        <w:pStyle w:val="Spacing"/>
+      </w:pPr>
+    </w:p>
+    <w:tbl>
+      <w:tblPr>
+        <w:tblW w:w="0" w:type="auto"/>
+        <w:tblInd w:w="844" w:type="dxa"/>
+        <w:tblCellMar>
+          <w:top w:w="85" w:type="dxa"/>
+          <w:left w:w="0" w:type="dxa"/>
+          <w:bottom w:w="85" w:type="dxa"/>
+          <w:right w:w="0" w:type="dxa"/>
+        </w:tblCellMar>
+        <w:tblLook w:val="00A0" w:firstRow="1" w:lastRow="0" w:firstColumn="1" w:lastColumn="0" w:noHBand="0" w:noVBand="0"/>
+      </w:tblPr>
+      <w:tblGrid>
+        <w:gridCol w:w="2208"/>
+        <w:gridCol w:w="2340"/>
+        <w:gridCol w:w="2004"/>
+      </w:tblGrid>
+      <w:tr>
+        <w:tc>
+          <w:tcPr>
+            <w:tcW w:w="2208" w:type="dxa"/>
+            <w:shd w:val="clear" w:color="auto" w:fill="auto"/>
+            <w:vAlign w:val="center"/>
+          </w:tcPr>
+          <w:p>
+            <w:pPr>
+              <w:ind w:left="0"/>
+              <w:jc w:val="center"/>
+            </w:pPr>
+            <w:r>
+              <w:rPr>
+                <w:noProof/>
+              </w:rPr>
+              <w:drawing>
+                <wp:inline distT="0" distB="0" distL="0" distR="0" wp14:anchorId="4C16F972" wp14:editId="286C5592">
+                  <wp:extent cx="1278890" cy="469265"/>
+                  <wp:effectExtent l="0" t="0" r="0" b="0"/>
+                  <wp:docPr id="7" name="Picture 7"/>
+                  <wp:cNvGraphicFramePr>
+                    <a:graphicFrameLocks xmlns:a="http://schemas.openxmlformats.org/drawingml/2006/main" noChangeAspect="1"/>
+                  </wp:cNvGraphicFramePr>
+                  <a:graphic xmlns:a="http://schemas.openxmlformats.org/drawingml/2006/main">
+                    <a:graphicData uri="http://schemas.openxmlformats.org/drawingml/2006/picture">
+                      <pic:pic xmlns:pic="http://schemas.openxmlformats.org/drawingml/2006/picture">
+                        <pic:nvPicPr>
+                          <pic:cNvPr id="0" name="Picture 7"/>
+                          <pic:cNvPicPr>
+                            <a:picLocks noChangeAspect="1" noChangeArrowheads="1"/>
+                          </pic:cNvPicPr>
+                        </pic:nvPicPr>
+                        <pic:blipFill>
+                          <a:blip r:embed="rId11">
+                            <a:lum bright="-18000"/>
+                            <a:extLst>
+                              <a:ext uri="{28A0092B-C50C-407E-A947-70E740481C1C}">
+                                <a14:useLocalDpi xmlns:a14="http://schemas.microsoft.com/office/drawing/2010/main" val="0"/>
+                              </a:ext>
+                            </a:extLst>
+                          </a:blip>
+                          <a:srcRect/>
+                          <a:stretch>
+                            <a:fillRect/>
+                          </a:stretch>
+                        </pic:blipFill>
+                        <pic:spPr bwMode="auto">
+                          <a:xfrm>
+                            <a:off x="0" y="0"/>
+                            <a:ext cx="1278890" cy="469265"/>
+                          </a:xfrm>
+                          <a:prstGeom prst="rect">
+                            <a:avLst/>
+                          </a:prstGeom>
+                          <a:noFill/>
+                          <a:ln>
+                            <a:noFill/>
+                          </a:ln>
+                        </pic:spPr>
+                      </pic:pic>
+                    </a:graphicData>
+                  </a:graphic>
+                </wp:inline>
+              </w:drawing>
+            </w:r>
+          </w:p>
+        </w:tc>
+        <w:tc>
+          <w:tcPr>
+            <w:tcW w:w="2340" w:type="dxa"/>
+            <w:shd w:val="clear" w:color="auto" w:fill="auto"/>
+            <w:vAlign w:val="center"/>
+          </w:tcPr>
+          <w:p>
+            <w:pPr>
+              <w:ind w:left="0"/>
+              <w:jc w:val="center"/>
+            </w:pPr>
+            <w:r>
+              <w:rPr>
+                <w:noProof/>
+              </w:rPr>
+              <w:drawing>
+                <wp:inline distT="0" distB="0" distL="0" distR="0" wp14:anchorId="5F1B7CA2" wp14:editId="3C892E57">
+                  <wp:extent cx="1454785" cy="404495"/>
+                  <wp:effectExtent l="0" t="0" r="0" b="0"/>
+                  <wp:docPr id="8" name="Picture 8"/>
+                  <wp:cNvGraphicFramePr>
+                    <a:graphicFrameLocks xmlns:a="http://schemas.openxmlformats.org/drawingml/2006/main" noChangeAspect="1"/>
+                  </wp:cNvGraphicFramePr>
+                  <a:graphic xmlns:a="http://schemas.openxmlformats.org/drawingml/2006/main">
+                    <a:graphicData uri="http://schemas.openxmlformats.org/drawingml/2006/picture">
+                      <pic:pic xmlns:pic="http://schemas.openxmlformats.org/drawingml/2006/picture">
+                        <pic:nvPicPr>
+                          <pic:cNvPr id="0" name="Picture 8"/>
+                          <pic:cNvPicPr>
+                            <a:picLocks noChangeAspect="1" noChangeArrowheads="1"/>
+                          </pic:cNvPicPr>
+                        </pic:nvPicPr>
+                        <pic:blipFill>
+                          <a:blip r:embed="rId12">
+                            <a:lum bright="-18000"/>
+                            <a:extLst>
+                              <a:ext uri="{28A0092B-C50C-407E-A947-70E740481C1C}">
+                                <a14:useLocalDpi xmlns:a14="http://schemas.microsoft.com/office/drawing/2010/main" val="0"/>
+                              </a:ext>
+                            </a:extLst>
+                          </a:blip>
+                          <a:srcRect/>
+                          <a:stretch>
+                            <a:fillRect/>
+                          </a:stretch>
+                        </pic:blipFill>
+                        <pic:spPr bwMode="auto">
+                          <a:xfrm>
+                            <a:off x="0" y="0"/>
+                            <a:ext cx="1454785" cy="404495"/>
+                          </a:xfrm>
+                          <a:prstGeom prst="rect">
+                            <a:avLst/>
+                          </a:prstGeom>
+                          <a:noFill/>
+                          <a:ln>
+                            <a:noFill/>
+                          </a:ln>
+                        </pic:spPr>
+                      </pic:pic>
+                    </a:graphicData>
+                  </a:graphic>
+                </wp:inline>
+              </w:drawing>
+            </w:r>
+          </w:p>
+        </w:tc>
+        <w:tc>
+          <w:tcPr>
+            <w:tcW w:w="1980" w:type="dxa"/>
+            <w:shd w:val="clear" w:color="auto" w:fill="auto"/>
+            <w:vAlign w:val="center"/>
+          </w:tcPr>
+          <w:p>
+            <w:pPr>
+              <w:ind w:left="0"/>
+              <w:jc w:val="center"/>
+            </w:pPr>
+            <w:r>
+              <w:rPr>
+                <w:noProof/>
+              </w:rPr>
+              <w:drawing>
+                <wp:inline distT="0" distB="0" distL="0" distR="0" wp14:anchorId="75C39120" wp14:editId="6AA36A70">
+                  <wp:extent cx="1167765" cy="422910"/>
+                  <wp:effectExtent l="0" t="0" r="0" b="0"/>
+                  <wp:docPr id="9" name="Picture 9"/>
+                  <wp:cNvGraphicFramePr>
+                    <a:graphicFrameLocks xmlns:a="http://schemas.openxmlformats.org/drawingml/2006/main" noChangeAspect="1"/>
+                  </wp:cNvGraphicFramePr>
+                  <a:graphic xmlns:a="http://schemas.openxmlformats.org/drawingml/2006/main">
+                    <a:graphicData uri="http://schemas.openxmlformats.org/drawingml/2006/picture">
+                      <pic:pic xmlns:pic="http://schemas.openxmlformats.org/drawingml/2006/picture">
+                        <pic:nvPicPr>
+                          <pic:cNvPr id="0" name="Picture 9"/>
+                          <pic:cNvPicPr>
+                            <a:picLocks noChangeAspect="1" noChangeArrowheads="1"/>
+                          </pic:cNvPicPr>
+                        </pic:nvPicPr>
+                        <pic:blipFill>
+                          <a:blip r:embed="rId13">
+                            <a:lum bright="-18000"/>
+                            <a:extLst>
+                              <a:ext uri="{28A0092B-C50C-407E-A947-70E740481C1C}">
+                                <a14:useLocalDpi xmlns:a14="http://schemas.microsoft.com/office/drawing/2010/main" val="0"/>
+                              </a:ext>
+                            </a:extLst>
+                          </a:blip>
+                          <a:srcRect/>
+                          <a:stretch>
+                            <a:fillRect/>
+                          </a:stretch>
+                        </pic:blipFill>
+                        <pic:spPr bwMode="auto">
+                          <a:xfrm>
+                            <a:off x="0" y="0"/>
+                            <a:ext cx="1167765" cy="422910"/>
+                          </a:xfrm>
+                          <a:prstGeom prst="rect">
+                            <a:avLst/>
+                          </a:prstGeom>
+                          <a:noFill/>
+                          <a:ln>
+                            <a:noFill/>
+                          </a:ln>
+                        </pic:spPr>
+                      </pic:pic>
+                    </a:graphicData>
+                  </a:graphic>
+                </wp:inline>
+              </w:drawing>
+            </w:r>
+          </w:p>
+        </w:tc>
+      </w:tr>
+      <w:tr>
+        <w:tc>
+          <w:tcPr>
+            <w:tcW w:w="2208" w:type="dxa"/>
+            <w:shd w:val="clear" w:color="auto" w:fill="auto"/>
+            <w:vAlign w:val="center"/>
+          </w:tcPr>
+          <w:p>
+            <w:pPr>
+              <w:pStyle w:val="Code"/>
+              <w:ind w:left="0"/>
+              <w:jc w:val="center"/>
+            </w:pPr>
+            <w:r>
+              <w:t>Public Required</w:t>
+            </w:r>
+            <w:r>
+              <w:br/>
+              <w:t>Object Set</w:t>
+            </w:r>
+          </w:p>
+        </w:tc>
+        <w:tc>
+          <w:tcPr>
+            <w:tcW w:w="2340" w:type="dxa"/>
+            <w:shd w:val="clear" w:color="auto" w:fill="auto"/>
+            <w:vAlign w:val="center"/>
+          </w:tcPr>
+          <w:p>
+            <w:pPr>
+              <w:pStyle w:val="Code"/>
+              <w:ind w:left="0"/>
+              <w:jc w:val="center"/>
+            </w:pPr>
+            <w:r>
+              <w:t>Protected Required</w:t>
+            </w:r>
+            <w:r>
+              <w:br/>
+              <w:t>Object Set</w:t>
+            </w:r>
+          </w:p>
+        </w:tc>
+        <w:tc>
+          <w:tcPr>
+            <w:tcW w:w="1980" w:type="dxa"/>
+            <w:shd w:val="clear" w:color="auto" w:fill="auto"/>
+            <w:vAlign w:val="center"/>
+          </w:tcPr>
+          <w:p>
+            <w:pPr>
+              <w:pStyle w:val="Code"/>
+              <w:ind w:left="0"/>
+              <w:jc w:val="center"/>
+            </w:pPr>
+            <w:r>
+              <w:t>Public Required</w:t>
+            </w:r>
+            <w:r>
+              <w:br/>
+              <w:t>Object Get</w:t>
+            </w:r>
+          </w:p>
+        </w:tc>
+      </w:tr>
+      <w:tr>
+        <w:tc>
+          <w:tcPr>
+            <w:tcW w:w="2208" w:type="dxa"/>
+            <w:shd w:val="clear" w:color="auto" w:fill="auto"/>
+            <w:vAlign w:val="center"/>
+          </w:tcPr>
+          <w:p>
+            <w:pPr>
+              <w:pStyle w:val="Spacing"/>
+              <w:jc w:val="both"/>
+            </w:pPr>
+          </w:p>
+        </w:tc>
+        <w:tc>
+          <w:tcPr>
+            <w:tcW w:w="2340" w:type="dxa"/>
+            <w:shd w:val="clear" w:color="auto" w:fill="auto"/>
+            <w:vAlign w:val="center"/>
+          </w:tcPr>
+          <w:p>
+            <w:pPr>
+              <w:pStyle w:val="Spacing"/>
+              <w:jc w:val="both"/>
+            </w:pPr>
+          </w:p>
+        </w:tc>
+        <w:tc>
+          <w:tcPr>
+            <w:tcW w:w="1980" w:type="dxa"/>
+            <w:shd w:val="clear" w:color="auto" w:fill="auto"/>
+            <w:vAlign w:val="center"/>
+          </w:tcPr>
+          <w:p>
+            <w:pPr>
+              <w:pStyle w:val="Spacing"/>
+              <w:jc w:val="both"/>
+            </w:pPr>
+          </w:p>
+        </w:tc>
+      </w:tr>
+      <w:tr>
+        <w:tc>
+          <w:tcPr>
+            <w:tcW w:w="2208" w:type="dxa"/>
+            <w:shd w:val="clear" w:color="auto" w:fill="auto"/>
+            <w:vAlign w:val="center"/>
+          </w:tcPr>
+          <w:p>
+            <w:pPr>
+              <w:ind w:left="0"/>
+              <w:jc w:val="center"/>
+            </w:pPr>
+            <w:r>
+              <w:rPr>
+                <w:noProof/>
+              </w:rPr>
+              <w:drawing>
+                <wp:inline distT="0" distB="0" distL="0" distR="0" wp14:anchorId="1A374798" wp14:editId="55C26430">
+                  <wp:extent cx="1278890" cy="565150"/>
+                  <wp:effectExtent l="0" t="0" r="0" b="0"/>
+                  <wp:docPr id="10" name="Picture 10"/>
+                  <wp:cNvGraphicFramePr>
+                    <a:graphicFrameLocks xmlns:a="http://schemas.openxmlformats.org/drawingml/2006/main" noChangeAspect="1"/>
+                  </wp:cNvGraphicFramePr>
+                  <a:graphic xmlns:a="http://schemas.openxmlformats.org/drawingml/2006/main">
+                    <a:graphicData uri="http://schemas.openxmlformats.org/drawingml/2006/picture">
+                      <pic:pic xmlns:pic="http://schemas.openxmlformats.org/drawingml/2006/picture">
+                        <pic:nvPicPr>
+                          <pic:cNvPr id="0" name="Picture 10"/>
+                          <pic:cNvPicPr>
+                            <a:picLocks noChangeAspect="1" noChangeArrowheads="1"/>
+                          </pic:cNvPicPr>
+                        </pic:nvPicPr>
+                        <pic:blipFill>
+                          <a:blip r:embed="rId14">
+                            <a:lum bright="-18000"/>
+                            <a:extLst>
+                              <a:ext uri="{28A0092B-C50C-407E-A947-70E740481C1C}">
+                                <a14:useLocalDpi xmlns:a14="http://schemas.microsoft.com/office/drawing/2010/main" val="0"/>
+                              </a:ext>
+                            </a:extLst>
+                          </a:blip>
+                          <a:srcRect/>
+                          <a:stretch>
+                            <a:fillRect/>
+                          </a:stretch>
+                        </pic:blipFill>
+                        <pic:spPr bwMode="auto">
+                          <a:xfrm>
+                            <a:off x="0" y="0"/>
+                            <a:ext cx="1278890" cy="565150"/>
+                          </a:xfrm>
+                          <a:prstGeom prst="rect">
+                            <a:avLst/>
+                          </a:prstGeom>
+                          <a:noFill/>
+                          <a:ln>
+                            <a:noFill/>
+                          </a:ln>
+                        </pic:spPr>
+                      </pic:pic>
+                    </a:graphicData>
+                  </a:graphic>
+                </wp:inline>
+              </w:drawing>
+            </w:r>
+          </w:p>
+        </w:tc>
+        <w:tc>
+          <w:tcPr>
+            <w:tcW w:w="2340" w:type="dxa"/>
+            <w:shd w:val="clear" w:color="auto" w:fill="auto"/>
+            <w:vAlign w:val="center"/>
+          </w:tcPr>
+          <w:p>
+            <w:pPr>
+              <w:ind w:left="0"/>
+              <w:jc w:val="center"/>
+            </w:pPr>
+            <w:r>
+              <w:rPr>
+                <w:noProof/>
+              </w:rPr>
+              <w:drawing>
+                <wp:inline distT="0" distB="0" distL="0" distR="0" wp14:anchorId="1D8A7AB4" wp14:editId="64920921">
+                  <wp:extent cx="1399540" cy="429260"/>
+                  <wp:effectExtent l="0" t="0" r="0" b="0"/>
+                  <wp:docPr id="11" name="Picture 11"/>
+                  <wp:cNvGraphicFramePr>
+                    <a:graphicFrameLocks xmlns:a="http://schemas.openxmlformats.org/drawingml/2006/main" noChangeAspect="1"/>
+                  </wp:cNvGraphicFramePr>
+                  <a:graphic xmlns:a="http://schemas.openxmlformats.org/drawingml/2006/main">
+                    <a:graphicData uri="http://schemas.openxmlformats.org/drawingml/2006/picture">
+                      <pic:pic xmlns:pic="http://schemas.openxmlformats.org/drawingml/2006/picture">
+                        <pic:nvPicPr>
+                          <pic:cNvPr id="0" name="Picture 11"/>
+                          <pic:cNvPicPr>
+                            <a:picLocks noChangeAspect="1" noChangeArrowheads="1"/>
+                          </pic:cNvPicPr>
+                        </pic:nvPicPr>
+                        <pic:blipFill>
+                          <a:blip r:embed="rId15">
+                            <a:lum bright="-18000"/>
+                            <a:extLst>
+                              <a:ext uri="{28A0092B-C50C-407E-A947-70E740481C1C}">
+                                <a14:useLocalDpi xmlns:a14="http://schemas.microsoft.com/office/drawing/2010/main" val="0"/>
+                              </a:ext>
+                            </a:extLst>
+                          </a:blip>
+                          <a:srcRect/>
+                          <a:stretch>
+                            <a:fillRect/>
+                          </a:stretch>
+                        </pic:blipFill>
+                        <pic:spPr bwMode="auto">
+                          <a:xfrm>
+                            <a:off x="0" y="0"/>
+                            <a:ext cx="1399540" cy="429260"/>
+                          </a:xfrm>
+                          <a:prstGeom prst="rect">
+                            <a:avLst/>
+                          </a:prstGeom>
+                          <a:noFill/>
+                          <a:ln>
+                            <a:noFill/>
+                          </a:ln>
+                        </pic:spPr>
+                      </pic:pic>
+                    </a:graphicData>
+                  </a:graphic>
+                </wp:inline>
+              </w:drawing>
+            </w:r>
+          </w:p>
+        </w:tc>
+        <w:tc>
+          <w:tcPr>
+            <w:tcW w:w="1980" w:type="dxa"/>
+            <w:shd w:val="clear" w:color="auto" w:fill="auto"/>
+            <w:vAlign w:val="center"/>
+          </w:tcPr>
+          <w:p>
+            <w:pPr>
+              <w:ind w:left="0"/>
+              <w:jc w:val="center"/>
+            </w:pPr>
+            <w:r>
+              <w:rPr>
+                <w:noProof/>
+              </w:rPr>
+              <w:drawing>
+                <wp:inline distT="0" distB="0" distL="0" distR="0" wp14:anchorId="51752A9A" wp14:editId="16F03A34">
+                  <wp:extent cx="1272540" cy="454025"/>
+                  <wp:effectExtent l="0" t="0" r="0" b="0"/>
+                  <wp:docPr id="12" name="Picture 12"/>
+                  <wp:cNvGraphicFramePr>
+                    <a:graphicFrameLocks xmlns:a="http://schemas.openxmlformats.org/drawingml/2006/main" noChangeAspect="1"/>
+                  </wp:cNvGraphicFramePr>
+                  <a:graphic xmlns:a="http://schemas.openxmlformats.org/drawingml/2006/main">
+                    <a:graphicData uri="http://schemas.openxmlformats.org/drawingml/2006/picture">
+                      <pic:pic xmlns:pic="http://schemas.openxmlformats.org/drawingml/2006/picture">
+                        <pic:nvPicPr>
+                          <pic:cNvPr id="0" name="Picture 12"/>
+                          <pic:cNvPicPr>
+                            <a:picLocks noChangeAspect="1" noChangeArrowheads="1"/>
+                          </pic:cNvPicPr>
+                        </pic:nvPicPr>
+                        <pic:blipFill>
+                          <a:blip r:embed="rId16">
+                            <a:lum bright="-18000"/>
+                            <a:extLst>
+                              <a:ext uri="{28A0092B-C50C-407E-A947-70E740481C1C}">
+                                <a14:useLocalDpi xmlns:a14="http://schemas.microsoft.com/office/drawing/2010/main" val="0"/>
+                              </a:ext>
+                            </a:extLst>
+                          </a:blip>
+                          <a:srcRect/>
+                          <a:stretch>
+                            <a:fillRect/>
+                          </a:stretch>
+                        </pic:blipFill>
+                        <pic:spPr bwMode="auto">
+                          <a:xfrm>
+                            <a:off x="0" y="0"/>
+                            <a:ext cx="1272540" cy="454025"/>
+                          </a:xfrm>
+                          <a:prstGeom prst="rect">
+                            <a:avLst/>
+                          </a:prstGeom>
+                          <a:noFill/>
+                          <a:ln>
+                            <a:noFill/>
+                          </a:ln>
+                        </pic:spPr>
+                      </pic:pic>
+                    </a:graphicData>
+                  </a:graphic>
+                </wp:inline>
+              </w:drawing>
+            </w:r>
+          </w:p>
+        </w:tc>
+      </w:tr>
+      <w:tr>
+        <w:tc>
+          <w:tcPr>
+            <w:tcW w:w="2208" w:type="dxa"/>
+            <w:shd w:val="clear" w:color="auto" w:fill="auto"/>
+            <w:vAlign w:val="center"/>
+          </w:tcPr>
+          <w:p>
+            <w:pPr>
+              <w:pStyle w:val="Code"/>
+              <w:ind w:left="0"/>
+              <w:jc w:val="center"/>
+            </w:pPr>
+            <w:r>
+              <w:t>Private Required</w:t>
+            </w:r>
+            <w:r>
+              <w:br/>
+              <w:t>Object Set</w:t>
+            </w:r>
+          </w:p>
+        </w:tc>
+        <w:tc>
+          <w:tcPr>
+            <w:tcW w:w="2340" w:type="dxa"/>
+            <w:shd w:val="clear" w:color="auto" w:fill="auto"/>
+            <w:vAlign w:val="center"/>
+          </w:tcPr>
+          <w:p>
+            <w:pPr>
+              <w:pStyle w:val="Code"/>
+              <w:ind w:left="0"/>
+              <w:jc w:val="center"/>
+            </w:pPr>
+            <w:r>
+              <w:t>Friend Required</w:t>
+            </w:r>
+            <w:r>
+              <w:br/>
+              <w:t>Object Set</w:t>
+            </w:r>
+          </w:p>
+        </w:tc>
+        <w:tc>
+          <w:tcPr>
+            <w:tcW w:w="1980" w:type="dxa"/>
+            <w:shd w:val="clear" w:color="auto" w:fill="auto"/>
+            <w:vAlign w:val="center"/>
+          </w:tcPr>
+          <w:p>
+            <w:pPr>
+              <w:pStyle w:val="Code"/>
+              <w:ind w:left="0"/>
+              <w:jc w:val="center"/>
+            </w:pPr>
+            <w:r>
+              <w:t>Private Required</w:t>
+            </w:r>
+            <w:r>
+              <w:br/>
+              <w:t>Object Get</w:t>
+            </w:r>
+          </w:p>
+        </w:tc>
+      </w:tr>
+      <w:tr>
+        <w:tc>
+          <w:tcPr>
+            <w:tcW w:w="2208" w:type="dxa"/>
+            <w:shd w:val="clear" w:color="auto" w:fill="auto"/>
+            <w:vAlign w:val="center"/>
+          </w:tcPr>
+          <w:p>
+            <w:pPr>
+              <w:pStyle w:val="Spacing"/>
+              <w:jc w:val="both"/>
+            </w:pPr>
+          </w:p>
+        </w:tc>
+        <w:tc>
+          <w:tcPr>
+            <w:tcW w:w="2340" w:type="dxa"/>
+            <w:shd w:val="clear" w:color="auto" w:fill="auto"/>
+            <w:vAlign w:val="center"/>
+          </w:tcPr>
+          <w:p>
+            <w:pPr>
+              <w:pStyle w:val="Spacing"/>
+              <w:jc w:val="both"/>
+            </w:pPr>
+          </w:p>
+        </w:tc>
+        <w:tc>
+          <w:tcPr>
+            <w:tcW w:w="1980" w:type="dxa"/>
+            <w:shd w:val="clear" w:color="auto" w:fill="auto"/>
+            <w:vAlign w:val="center"/>
+          </w:tcPr>
+          <w:p>
+            <w:pPr>
+              <w:pStyle w:val="Spacing"/>
+              <w:jc w:val="both"/>
+            </w:pPr>
+          </w:p>
+        </w:tc>
+      </w:tr>
+      <w:tr>
+        <w:tc>
+          <w:tcPr>
+            <w:tcW w:w="2208" w:type="dxa"/>
+            <w:shd w:val="clear" w:color="auto" w:fill="auto"/>
+            <w:vAlign w:val="center"/>
+          </w:tcPr>
+          <w:p>
+            <w:pPr>
+              <w:ind w:left="0"/>
+              <w:jc w:val="center"/>
+            </w:pPr>
+            <w:r>
+              <w:rPr>
+                <w:noProof/>
+              </w:rPr>
+              <w:drawing>
+                <wp:inline distT="0" distB="0" distL="0" distR="0" wp14:anchorId="18F591B8" wp14:editId="1FE3F57F">
+                  <wp:extent cx="1263650" cy="414020"/>
+                  <wp:effectExtent l="0" t="0" r="0" b="0"/>
+                  <wp:docPr id="13" name="Picture 13"/>
+                  <wp:cNvGraphicFramePr>
+                    <a:graphicFrameLocks xmlns:a="http://schemas.openxmlformats.org/drawingml/2006/main" noChangeAspect="1"/>
+                  </wp:cNvGraphicFramePr>
+                  <a:graphic xmlns:a="http://schemas.openxmlformats.org/drawingml/2006/main">
+                    <a:graphicData uri="http://schemas.openxmlformats.org/drawingml/2006/picture">
+                      <pic:pic xmlns:pic="http://schemas.openxmlformats.org/drawingml/2006/picture">
+                        <pic:nvPicPr>
+                          <pic:cNvPr id="0" name="Picture 13"/>
+                          <pic:cNvPicPr>
+                            <a:picLocks noChangeAspect="1" noChangeArrowheads="1"/>
+                          </pic:cNvPicPr>
+                        </pic:nvPicPr>
+                        <pic:blipFill>
+                          <a:blip r:embed="rId17">
+                            <a:lum bright="-18000"/>
+                            <a:extLst>
+                              <a:ext uri="{28A0092B-C50C-407E-A947-70E740481C1C}">
+                                <a14:useLocalDpi xmlns:a14="http://schemas.microsoft.com/office/drawing/2010/main" val="0"/>
+                              </a:ext>
+                            </a:extLst>
+                          </a:blip>
+                          <a:srcRect/>
+                          <a:stretch>
+                            <a:fillRect/>
+                          </a:stretch>
+                        </pic:blipFill>
+                        <pic:spPr bwMode="auto">
+                          <a:xfrm>
+                            <a:off x="0" y="0"/>
+                            <a:ext cx="1263650" cy="414020"/>
+                          </a:xfrm>
+                          <a:prstGeom prst="rect">
+                            <a:avLst/>
+                          </a:prstGeom>
+                          <a:noFill/>
+                          <a:ln>
+                            <a:noFill/>
+                          </a:ln>
+                        </pic:spPr>
+                      </pic:pic>
+                    </a:graphicData>
+                  </a:graphic>
+                </wp:inline>
+              </w:drawing>
+            </w:r>
+          </w:p>
+        </w:tc>
+        <w:tc>
+          <w:tcPr>
+            <w:tcW w:w="2340" w:type="dxa"/>
+            <w:shd w:val="clear" w:color="auto" w:fill="auto"/>
+            <w:vAlign w:val="center"/>
+          </w:tcPr>
+          <w:p>
+            <w:pPr>
+              <w:ind w:left="0"/>
+              <w:jc w:val="center"/>
+            </w:pPr>
+            <w:r>
+              <w:rPr>
+                <w:noProof/>
+              </w:rPr>
+              <w:drawing>
+                <wp:inline distT="0" distB="0" distL="0" distR="0" wp14:anchorId="074DBEB7" wp14:editId="4C9A2116">
+                  <wp:extent cx="1359535" cy="429260"/>
+                  <wp:effectExtent l="0" t="0" r="0" b="0"/>
+                  <wp:docPr id="14" name="Picture 14"/>
+                  <wp:cNvGraphicFramePr>
+                    <a:graphicFrameLocks xmlns:a="http://schemas.openxmlformats.org/drawingml/2006/main" noChangeAspect="1"/>
+                  </wp:cNvGraphicFramePr>
+                  <a:graphic xmlns:a="http://schemas.openxmlformats.org/drawingml/2006/main">
+                    <a:graphicData uri="http://schemas.openxmlformats.org/drawingml/2006/picture">
+                      <pic:pic xmlns:pic="http://schemas.openxmlformats.org/drawingml/2006/picture">
+                        <pic:nvPicPr>
+                          <pic:cNvPr id="0" name="Picture 14"/>
+                          <pic:cNvPicPr>
+                            <a:picLocks noChangeAspect="1" noChangeArrowheads="1"/>
+                          </pic:cNvPicPr>
+                        </pic:nvPicPr>
+                        <pic:blipFill>
+                          <a:blip r:embed="rId18">
+                            <a:lum bright="-18000"/>
+                            <a:extLst>
+                              <a:ext uri="{28A0092B-C50C-407E-A947-70E740481C1C}">
+                                <a14:useLocalDpi xmlns:a14="http://schemas.microsoft.com/office/drawing/2010/main" val="0"/>
+                              </a:ext>
+                            </a:extLst>
+                          </a:blip>
+                          <a:srcRect/>
+                          <a:stretch>
+                            <a:fillRect/>
+                          </a:stretch>
+                        </pic:blipFill>
+                        <pic:spPr bwMode="auto">
+                          <a:xfrm>
+                            <a:off x="0" y="0"/>
+                            <a:ext cx="1359535" cy="429260"/>
+                          </a:xfrm>
+                          <a:prstGeom prst="rect">
+                            <a:avLst/>
+                          </a:prstGeom>
+                          <a:noFill/>
+                          <a:ln>
+                            <a:noFill/>
+                          </a:ln>
+                        </pic:spPr>
+                      </pic:pic>
+                    </a:graphicData>
+                  </a:graphic>
+                </wp:inline>
+              </w:drawing>
+            </w:r>
+          </w:p>
+        </w:tc>
+        <w:tc>
+          <w:tcPr>
+            <w:tcW w:w="1980" w:type="dxa"/>
+            <w:shd w:val="clear" w:color="auto" w:fill="auto"/>
+            <w:vAlign w:val="center"/>
+          </w:tcPr>
+          <w:p>
+            <w:pPr>
+              <w:ind w:left="0"/>
+              <w:jc w:val="center"/>
+            </w:pPr>
+            <w:r>
+              <w:rPr>
+                <w:noProof/>
+              </w:rPr>
+              <w:drawing>
+                <wp:inline distT="0" distB="0" distL="0" distR="0" wp14:anchorId="4FF42215" wp14:editId="63CC5858">
+                  <wp:extent cx="1232535" cy="389255"/>
+                  <wp:effectExtent l="0" t="0" r="0" b="0"/>
+                  <wp:docPr id="15" name="Picture 15"/>
+                  <wp:cNvGraphicFramePr>
+                    <a:graphicFrameLocks xmlns:a="http://schemas.openxmlformats.org/drawingml/2006/main" noChangeAspect="1"/>
+                  </wp:cNvGraphicFramePr>
+                  <a:graphic xmlns:a="http://schemas.openxmlformats.org/drawingml/2006/main">
+                    <a:graphicData uri="http://schemas.openxmlformats.org/drawingml/2006/picture">
+                      <pic:pic xmlns:pic="http://schemas.openxmlformats.org/drawingml/2006/picture">
+                        <pic:nvPicPr>
+                          <pic:cNvPr id="0" name="Picture 15"/>
+                          <pic:cNvPicPr>
+                            <a:picLocks noChangeAspect="1" noChangeArrowheads="1"/>
+                          </pic:cNvPicPr>
+                        </pic:nvPicPr>
+                        <pic:blipFill>
+                          <a:blip r:embed="rId19">
+                            <a:lum bright="-18000"/>
+                            <a:extLst>
+                              <a:ext uri="{28A0092B-C50C-407E-A947-70E740481C1C}">
+                                <a14:useLocalDpi xmlns:a14="http://schemas.microsoft.com/office/drawing/2010/main" val="0"/>
+                              </a:ext>
+                            </a:extLst>
+                          </a:blip>
+                          <a:srcRect/>
+                          <a:stretch>
+                            <a:fillRect/>
+                          </a:stretch>
+                        </pic:blipFill>
+                        <pic:spPr bwMode="auto">
+                          <a:xfrm>
+                            <a:off x="0" y="0"/>
+                            <a:ext cx="1232535" cy="389255"/>
+                          </a:xfrm>
+                          <a:prstGeom prst="rect">
+                            <a:avLst/>
+                          </a:prstGeom>
+                          <a:noFill/>
+                          <a:ln>
+                            <a:noFill/>
+                          </a:ln>
+                        </pic:spPr>
+                      </pic:pic>
+                    </a:graphicData>
+                  </a:graphic>
+                </wp:inline>
+              </w:drawing>
+            </w:r>
+          </w:p>
+        </w:tc>
+      </w:tr>
+      <w:tr>
+        <w:tc>
+          <w:tcPr>
+            <w:tcW w:w="2208" w:type="dxa"/>
+            <w:shd w:val="clear" w:color="auto" w:fill="auto"/>
+            <w:vAlign w:val="center"/>
+          </w:tcPr>
+          <w:p>
+            <w:pPr>
+              <w:pStyle w:val="Code"/>
+              <w:ind w:left="0"/>
+              <w:jc w:val="center"/>
+            </w:pPr>
+            <w:r>
+              <w:t>Protected Required</w:t>
+            </w:r>
+          </w:p>
+          <w:p>
+            <w:pPr>
+              <w:pStyle w:val="Code"/>
+              <w:ind w:left="0"/>
+              <w:jc w:val="center"/>
+            </w:pPr>
+            <w:r>
+              <w:t>Object Get</w:t>
+            </w:r>
+          </w:p>
+        </w:tc>
+        <w:tc>
+          <w:tcPr>
+            <w:tcW w:w="2340" w:type="dxa"/>
+            <w:shd w:val="clear" w:color="auto" w:fill="auto"/>
+            <w:vAlign w:val="center"/>
+          </w:tcPr>
+          <w:p>
+            <w:pPr>
+              <w:pStyle w:val="Code"/>
+              <w:ind w:left="0"/>
+              <w:jc w:val="center"/>
+            </w:pPr>
+            <w:r>
+              <w:t>Friend Required</w:t>
+            </w:r>
+            <w:r>
+              <w:br/>
+              <w:t>Object Get</w:t>
+            </w:r>
+          </w:p>
+        </w:tc>
+        <w:tc>
+          <w:tcPr>
+            <w:tcW w:w="1980" w:type="dxa"/>
+            <w:shd w:val="clear" w:color="auto" w:fill="auto"/>
+            <w:vAlign w:val="center"/>
+          </w:tcPr>
+          <w:p>
+            <w:pPr>
+              <w:pStyle w:val="Code"/>
+              <w:ind w:left="0"/>
+              <w:jc w:val="center"/>
+            </w:pPr>
+            <w:r>
+              <w:t>Public Required</w:t>
+            </w:r>
+            <w:r>
+              <w:br/>
+              <w:t>Class Set</w:t>
+            </w:r>
+          </w:p>
+        </w:tc>
+      </w:tr>
+      <w:tr>
+        <w:tc>
+          <w:tcPr>
+            <w:tcW w:w="2208" w:type="dxa"/>
+            <w:shd w:val="clear" w:color="auto" w:fill="auto"/>
+            <w:vAlign w:val="center"/>
+          </w:tcPr>
+          <w:p>
+            <w:pPr>
+              <w:pStyle w:val="Spacing"/>
+              <w:jc w:val="both"/>
+            </w:pPr>
+          </w:p>
+        </w:tc>
+        <w:tc>
+          <w:tcPr>
+            <w:tcW w:w="2340" w:type="dxa"/>
+            <w:shd w:val="clear" w:color="auto" w:fill="auto"/>
+            <w:vAlign w:val="center"/>
+          </w:tcPr>
+          <w:p>
+            <w:pPr>
+              <w:pStyle w:val="Spacing"/>
+              <w:jc w:val="both"/>
+            </w:pPr>
+          </w:p>
+        </w:tc>
+        <w:tc>
+          <w:tcPr>
+            <w:tcW w:w="1980" w:type="dxa"/>
+            <w:shd w:val="clear" w:color="auto" w:fill="auto"/>
+            <w:vAlign w:val="center"/>
+          </w:tcPr>
+          <w:p>
+            <w:pPr>
+              <w:pStyle w:val="Spacing"/>
+              <w:jc w:val="both"/>
+            </w:pPr>
+          </w:p>
+        </w:tc>
+      </w:tr>
+      <w:tr>
+        <w:tc>
+          <w:tcPr>
+            <w:tcW w:w="2208" w:type="dxa"/>
+            <w:shd w:val="clear" w:color="auto" w:fill="auto"/>
+            <w:vAlign w:val="center"/>
+          </w:tcPr>
+          <w:p>
+            <w:pPr>
+              <w:pStyle w:val="Code"/>
+              <w:ind w:left="0"/>
+              <w:jc w:val="center"/>
+            </w:pPr>
+            <w:r>
+              <w:rPr>
+                <w:noProof/>
+              </w:rPr>
+              <w:drawing>
+                <wp:inline distT="0" distB="0" distL="0" distR="0" wp14:anchorId="31660435" wp14:editId="31BC2FBC">
+                  <wp:extent cx="1288415" cy="429260"/>
+                  <wp:effectExtent l="0" t="0" r="0" b="0"/>
+                  <wp:docPr id="16" name="Picture 16"/>
+                  <wp:cNvGraphicFramePr>
+                    <a:graphicFrameLocks xmlns:a="http://schemas.openxmlformats.org/drawingml/2006/main" noChangeAspect="1"/>
+                  </wp:cNvGraphicFramePr>
+                  <a:graphic xmlns:a="http://schemas.openxmlformats.org/drawingml/2006/main">
+                    <a:graphicData uri="http://schemas.openxmlformats.org/drawingml/2006/picture">
+                      <pic:pic xmlns:pic="http://schemas.openxmlformats.org/drawingml/2006/picture">
+                        <pic:nvPicPr>
+                          <pic:cNvPr id="0" name="Picture 16"/>
+                          <pic:cNvPicPr>
+                            <a:picLocks noChangeAspect="1" noChangeArrowheads="1"/>
+                          </pic:cNvPicPr>
+                        </pic:nvPicPr>
+                        <pic:blipFill>
+                          <a:blip r:embed="rId20">
+                            <a:lum bright="-18000"/>
+                            <a:extLst>
+                              <a:ext uri="{28A0092B-C50C-407E-A947-70E740481C1C}">
+                                <a14:useLocalDpi xmlns:a14="http://schemas.microsoft.com/office/drawing/2010/main" val="0"/>
+                              </a:ext>
+                            </a:extLst>
+                          </a:blip>
+                          <a:srcRect/>
+                          <a:stretch>
+                            <a:fillRect/>
+                          </a:stretch>
+                        </pic:blipFill>
+                        <pic:spPr bwMode="auto">
+                          <a:xfrm>
+                            <a:off x="0" y="0"/>
+                            <a:ext cx="1288415" cy="429260"/>
+                          </a:xfrm>
+                          <a:prstGeom prst="rect">
+                            <a:avLst/>
+                          </a:prstGeom>
+                          <a:noFill/>
+                          <a:ln>
+                            <a:noFill/>
+                          </a:ln>
+                        </pic:spPr>
+                      </pic:pic>
+                    </a:graphicData>
+                  </a:graphic>
+                </wp:inline>
+              </w:drawing>
+            </w:r>
+          </w:p>
+        </w:tc>
+        <w:tc>
+          <w:tcPr>
+            <w:tcW w:w="2340" w:type="dxa"/>
+            <w:shd w:val="clear" w:color="auto" w:fill="auto"/>
+            <w:vAlign w:val="center"/>
+          </w:tcPr>
+          <w:p>
+            <w:pPr>
+              <w:pStyle w:val="Code"/>
+              <w:ind w:left="0"/>
+              <w:jc w:val="center"/>
+            </w:pPr>
+            <w:r>
+              <w:rPr>
+                <w:noProof/>
+              </w:rPr>
+              <w:drawing>
+                <wp:inline distT="0" distB="0" distL="0" distR="0" wp14:anchorId="1B8007E8" wp14:editId="19BC0322">
+                  <wp:extent cx="1359535" cy="420370"/>
+                  <wp:effectExtent l="0" t="0" r="0" b="0"/>
+                  <wp:docPr id="17" name="Picture 17"/>
+                  <wp:cNvGraphicFramePr>
+                    <a:graphicFrameLocks xmlns:a="http://schemas.openxmlformats.org/drawingml/2006/main" noChangeAspect="1"/>
+                  </wp:cNvGraphicFramePr>
+                  <a:graphic xmlns:a="http://schemas.openxmlformats.org/drawingml/2006/main">
+                    <a:graphicData uri="http://schemas.openxmlformats.org/drawingml/2006/picture">
+                      <pic:pic xmlns:pic="http://schemas.openxmlformats.org/drawingml/2006/picture">
+                        <pic:nvPicPr>
+                          <pic:cNvPr id="0" name="Picture 17"/>
+                          <pic:cNvPicPr>
+                            <a:picLocks noChangeAspect="1" noChangeArrowheads="1"/>
+                          </pic:cNvPicPr>
+                        </pic:nvPicPr>
+                        <pic:blipFill>
+                          <a:blip r:embed="rId21">
+                            <a:lum bright="-18000"/>
+                            <a:extLst>
+                              <a:ext uri="{28A0092B-C50C-407E-A947-70E740481C1C}">
+                                <a14:useLocalDpi xmlns:a14="http://schemas.microsoft.com/office/drawing/2010/main" val="0"/>
+                              </a:ext>
+                            </a:extLst>
+                          </a:blip>
+                          <a:srcRect/>
+                          <a:stretch>
+                            <a:fillRect/>
+                          </a:stretch>
+                        </pic:blipFill>
+                        <pic:spPr bwMode="auto">
+                          <a:xfrm>
+                            <a:off x="0" y="0"/>
+                            <a:ext cx="1359535" cy="420370"/>
+                          </a:xfrm>
+                          <a:prstGeom prst="rect">
+                            <a:avLst/>
+                          </a:prstGeom>
+                          <a:noFill/>
+                          <a:ln>
+                            <a:noFill/>
+                          </a:ln>
+                        </pic:spPr>
+                      </pic:pic>
+                    </a:graphicData>
+                  </a:graphic>
+                </wp:inline>
+              </w:drawing>
+            </w:r>
+          </w:p>
+        </w:tc>
+        <w:tc>
+          <w:tcPr>
+            <w:tcW w:w="1980" w:type="dxa"/>
+            <w:shd w:val="clear" w:color="auto" w:fill="auto"/>
+            <w:vAlign w:val="center"/>
+          </w:tcPr>
+          <w:p>
+            <w:pPr>
+              <w:pStyle w:val="Code"/>
+              <w:ind w:left="0"/>
+              <w:jc w:val="center"/>
+            </w:pPr>
+            <w:r>
+              <w:rPr>
+                <w:noProof/>
+              </w:rPr>
+              <w:drawing>
+                <wp:inline distT="0" distB="0" distL="0" distR="0" wp14:anchorId="5CD0FD80" wp14:editId="589A02A5">
+                  <wp:extent cx="1136650" cy="333375"/>
+                  <wp:effectExtent l="0" t="0" r="0" b="0"/>
+                  <wp:docPr id="18" name="Picture 18"/>
+                  <wp:cNvGraphicFramePr>
+                    <a:graphicFrameLocks xmlns:a="http://schemas.openxmlformats.org/drawingml/2006/main" noChangeAspect="1"/>
+                  </wp:cNvGraphicFramePr>
+                  <a:graphic xmlns:a="http://schemas.openxmlformats.org/drawingml/2006/main">
+                    <a:graphicData uri="http://schemas.openxmlformats.org/drawingml/2006/picture">
+                      <pic:pic xmlns:pic="http://schemas.openxmlformats.org/drawingml/2006/picture">
+                        <pic:nvPicPr>
+                          <pic:cNvPr id="0" name="Picture 18"/>
+                          <pic:cNvPicPr>
+                            <a:picLocks noChangeAspect="1" noChangeArrowheads="1"/>
+                          </pic:cNvPicPr>
+                        </pic:nvPicPr>
+                        <pic:blipFill>
+                          <a:blip r:embed="rId22">
+                            <a:lum bright="-18000"/>
+                            <a:extLst>
+                              <a:ext uri="{28A0092B-C50C-407E-A947-70E740481C1C}">
+                                <a14:useLocalDpi xmlns:a14="http://schemas.microsoft.com/office/drawing/2010/main" val="0"/>
+                              </a:ext>
+                            </a:extLst>
+                          </a:blip>
+                          <a:srcRect/>
+                          <a:stretch>
+                            <a:fillRect/>
+                          </a:stretch>
+                        </pic:blipFill>
+                        <pic:spPr bwMode="auto">
+                          <a:xfrm>
+                            <a:off x="0" y="0"/>
+                            <a:ext cx="1136650" cy="333375"/>
+                          </a:xfrm>
+                          <a:prstGeom prst="rect">
+                            <a:avLst/>
+                          </a:prstGeom>
+                          <a:noFill/>
+                          <a:ln>
+                            <a:noFill/>
+                          </a:ln>
+                        </pic:spPr>
+                      </pic:pic>
+                    </a:graphicData>
+                  </a:graphic>
+                </wp:inline>
+              </w:drawing>
+            </w:r>
+          </w:p>
+        </w:tc>
+      </w:tr>
+      <w:tr>
+        <w:tc>
+          <w:tcPr>
+            <w:tcW w:w="2208" w:type="dxa"/>
+            <w:shd w:val="clear" w:color="auto" w:fill="auto"/>
+            <w:vAlign w:val="center"/>
+          </w:tcPr>
+          <w:p>
+            <w:pPr>
+              <w:pStyle w:val="Code"/>
+              <w:ind w:left="0"/>
+              <w:jc w:val="center"/>
+            </w:pPr>
+            <w:r>
+              <w:t>Public Required</w:t>
+            </w:r>
+            <w:r>
+              <w:br/>
+              <w:t>Use As Class</w:t>
+            </w:r>
+          </w:p>
+        </w:tc>
+        <w:tc>
+          <w:tcPr>
+            <w:tcW w:w="2340" w:type="dxa"/>
+            <w:shd w:val="clear" w:color="auto" w:fill="auto"/>
+            <w:vAlign w:val="center"/>
+          </w:tcPr>
+          <w:p>
+            <w:pPr>
+              <w:pStyle w:val="Code"/>
+              <w:ind w:left="0"/>
+              <w:jc w:val="center"/>
+            </w:pPr>
+            <w:r>
+              <w:t>Private Required</w:t>
+            </w:r>
+            <w:r>
+              <w:br/>
+              <w:t>Class Set</w:t>
+            </w:r>
+          </w:p>
+        </w:tc>
+        <w:tc>
+          <w:tcPr>
+            <w:tcW w:w="1980" w:type="dxa"/>
+            <w:shd w:val="clear" w:color="auto" w:fill="auto"/>
+            <w:vAlign w:val="center"/>
+          </w:tcPr>
+          <w:p>
+            <w:pPr>
+              <w:pStyle w:val="Code"/>
+              <w:ind w:left="0"/>
+              <w:jc w:val="center"/>
+            </w:pPr>
+            <w:r>
+              <w:t>Friend Required</w:t>
+            </w:r>
+            <w:r>
+              <w:br/>
+              <w:t>Value Set</w:t>
+            </w:r>
+          </w:p>
+        </w:tc>
+      </w:tr>
+      <w:tr>
+        <w:tc>
+          <w:tcPr>
+            <w:tcW w:w="2208" w:type="dxa"/>
+            <w:shd w:val="clear" w:color="auto" w:fill="auto"/>
+            <w:vAlign w:val="center"/>
+          </w:tcPr>
+          <w:p>
+            <w:pPr>
+              <w:pStyle w:val="Spacing"/>
+              <w:jc w:val="both"/>
+            </w:pPr>
+          </w:p>
+        </w:tc>
+        <w:tc>
+          <w:tcPr>
+            <w:tcW w:w="2340" w:type="dxa"/>
+            <w:shd w:val="clear" w:color="auto" w:fill="auto"/>
+            <w:vAlign w:val="center"/>
+          </w:tcPr>
+          <w:p>
+            <w:pPr>
+              <w:pStyle w:val="Spacing"/>
+              <w:jc w:val="both"/>
+            </w:pPr>
+          </w:p>
+        </w:tc>
+        <w:tc>
+          <w:tcPr>
+            <w:tcW w:w="1980" w:type="dxa"/>
+            <w:shd w:val="clear" w:color="auto" w:fill="auto"/>
+            <w:vAlign w:val="center"/>
+          </w:tcPr>
+          <w:p>
+            <w:pPr>
+              <w:pStyle w:val="Spacing"/>
+              <w:jc w:val="both"/>
+            </w:pPr>
+          </w:p>
+        </w:tc>
+      </w:tr>
+      <w:tr>
+        <w:tc>
+          <w:tcPr>
+            <w:tcW w:w="2208" w:type="dxa"/>
+            <w:shd w:val="clear" w:color="auto" w:fill="auto"/>
+            <w:vAlign w:val="center"/>
+          </w:tcPr>
+          <w:p>
+            <w:pPr>
+              <w:pStyle w:val="Code"/>
+              <w:ind w:left="0"/>
+              <w:jc w:val="center"/>
+            </w:pPr>
+            <w:r>
+              <w:rPr>
+                <w:noProof/>
+              </w:rPr>
+              <w:drawing>
+                <wp:inline distT="0" distB="0" distL="0" distR="0" wp14:anchorId="27646A68" wp14:editId="5252D1ED">
+                  <wp:extent cx="1288415" cy="454025"/>
+                  <wp:effectExtent l="0" t="0" r="0" b="0"/>
+                  <wp:docPr id="19" name="Picture 19"/>
+                  <wp:cNvGraphicFramePr>
+                    <a:graphicFrameLocks xmlns:a="http://schemas.openxmlformats.org/drawingml/2006/main" noChangeAspect="1"/>
+                  </wp:cNvGraphicFramePr>
+                  <a:graphic xmlns:a="http://schemas.openxmlformats.org/drawingml/2006/main">
+                    <a:graphicData uri="http://schemas.openxmlformats.org/drawingml/2006/picture">
+                      <pic:pic xmlns:pic="http://schemas.openxmlformats.org/drawingml/2006/picture">
+                        <pic:nvPicPr>
+                          <pic:cNvPr id="0" name="Picture 19"/>
+                          <pic:cNvPicPr>
+                            <a:picLocks noChangeAspect="1" noChangeArrowheads="1"/>
+                          </pic:cNvPicPr>
+                        </pic:nvPicPr>
+                        <pic:blipFill>
+                          <a:blip r:embed="rId23">
+                            <a:lum bright="-18000"/>
+                            <a:extLst>
+                              <a:ext uri="{28A0092B-C50C-407E-A947-70E740481C1C}">
+                                <a14:useLocalDpi xmlns:a14="http://schemas.microsoft.com/office/drawing/2010/main" val="0"/>
+                              </a:ext>
+                            </a:extLst>
+                          </a:blip>
+                          <a:srcRect/>
+                          <a:stretch>
+                            <a:fillRect/>
+                          </a:stretch>
+                        </pic:blipFill>
+                        <pic:spPr bwMode="auto">
+                          <a:xfrm>
+                            <a:off x="0" y="0"/>
+                            <a:ext cx="1288415" cy="454025"/>
+                          </a:xfrm>
+                          <a:prstGeom prst="rect">
+                            <a:avLst/>
+                          </a:prstGeom>
+                          <a:noFill/>
+                          <a:ln>
+                            <a:noFill/>
+                          </a:ln>
+                        </pic:spPr>
+                      </pic:pic>
+                    </a:graphicData>
+                  </a:graphic>
+                </wp:inline>
+              </w:drawing>
+            </w:r>
+          </w:p>
+        </w:tc>
+        <w:tc>
+          <w:tcPr>
+            <w:tcW w:w="2340" w:type="dxa"/>
+            <w:shd w:val="clear" w:color="auto" w:fill="auto"/>
+            <w:vAlign w:val="center"/>
+          </w:tcPr>
+          <w:p>
+            <w:pPr>
+              <w:pStyle w:val="Code"/>
+              <w:ind w:left="0"/>
+              <w:jc w:val="center"/>
+            </w:pPr>
+            <w:r>
+              <w:rPr>
+                <w:noProof/>
+              </w:rPr>
+              <w:drawing>
+                <wp:inline distT="0" distB="0" distL="0" distR="0" wp14:anchorId="4E4C4923" wp14:editId="5F9EADF6">
+                  <wp:extent cx="1155065" cy="571500"/>
+                  <wp:effectExtent l="0" t="0" r="0" b="0"/>
+                  <wp:docPr id="20" name="Picture 20"/>
+                  <wp:cNvGraphicFramePr>
+                    <a:graphicFrameLocks xmlns:a="http://schemas.openxmlformats.org/drawingml/2006/main" noChangeAspect="1"/>
+                  </wp:cNvGraphicFramePr>
+                  <a:graphic xmlns:a="http://schemas.openxmlformats.org/drawingml/2006/main">
+                    <a:graphicData uri="http://schemas.openxmlformats.org/drawingml/2006/picture">
+                      <pic:pic xmlns:pic="http://schemas.openxmlformats.org/drawingml/2006/picture">
+                        <pic:nvPicPr>
+                          <pic:cNvPr id="0" name="Picture 20"/>
+                          <pic:cNvPicPr>
+                            <a:picLocks noChangeAspect="1" noChangeArrowheads="1"/>
+                          </pic:cNvPicPr>
+                        </pic:nvPicPr>
+                        <pic:blipFill>
+                          <a:blip r:embed="rId9">
+                            <a:lum bright="-18000"/>
+                            <a:extLst>
+                              <a:ext uri="{28A0092B-C50C-407E-A947-70E740481C1C}">
+                                <a14:useLocalDpi xmlns:a14="http://schemas.microsoft.com/office/drawing/2010/main" val="0"/>
+                              </a:ext>
+                            </a:extLst>
+                          </a:blip>
+                          <a:srcRect/>
+                          <a:stretch>
+                            <a:fillRect/>
+                          </a:stretch>
+                        </pic:blipFill>
+                        <pic:spPr bwMode="auto">
+                          <a:xfrm>
+                            <a:off x="0" y="0"/>
+                            <a:ext cx="1155065" cy="571500"/>
+                          </a:xfrm>
+                          <a:prstGeom prst="rect">
+                            <a:avLst/>
+                          </a:prstGeom>
+                          <a:noFill/>
+                          <a:ln>
+                            <a:noFill/>
+                          </a:ln>
+                        </pic:spPr>
+                      </pic:pic>
+                    </a:graphicData>
+                  </a:graphic>
+                </wp:inline>
+              </w:drawing>
+            </w:r>
+          </w:p>
+        </w:tc>
+        <w:tc>
+          <w:tcPr>
+            <w:tcW w:w="1980" w:type="dxa"/>
+            <w:shd w:val="clear" w:color="auto" w:fill="auto"/>
+            <w:vAlign w:val="center"/>
+          </w:tcPr>
+          <w:p>
+            <w:pPr>
+              <w:pStyle w:val="Code"/>
+              <w:ind w:left="0"/>
+              <w:jc w:val="center"/>
+            </w:pPr>
+            <w:r>
+              <w:rPr>
+                <w:noProof/>
+              </w:rPr>
+              <w:drawing>
+                <wp:inline distT="0" distB="0" distL="0" distR="0" wp14:anchorId="6584A5EF" wp14:editId="2CDEAD6C">
+                  <wp:extent cx="1201420" cy="581025"/>
+                  <wp:effectExtent l="0" t="0" r="0" b="0"/>
+                  <wp:docPr id="21" name="Picture 21"/>
+                  <wp:cNvGraphicFramePr>
+                    <a:graphicFrameLocks xmlns:a="http://schemas.openxmlformats.org/drawingml/2006/main" noChangeAspect="1"/>
+                  </wp:cNvGraphicFramePr>
+                  <a:graphic xmlns:a="http://schemas.openxmlformats.org/drawingml/2006/main">
+                    <a:graphicData uri="http://schemas.openxmlformats.org/drawingml/2006/picture">
+                      <pic:pic xmlns:pic="http://schemas.openxmlformats.org/drawingml/2006/picture">
+                        <pic:nvPicPr>
+                          <pic:cNvPr id="0" name="Picture 21"/>
+                          <pic:cNvPicPr>
+                            <a:picLocks noChangeAspect="1" noChangeArrowheads="1"/>
+                          </pic:cNvPicPr>
+                        </pic:nvPicPr>
+                        <pic:blipFill>
+                          <a:blip r:embed="rId24">
+                            <a:lum bright="-18000"/>
+                            <a:extLst>
+                              <a:ext uri="{28A0092B-C50C-407E-A947-70E740481C1C}">
+                                <a14:useLocalDpi xmlns:a14="http://schemas.microsoft.com/office/drawing/2010/main" val="0"/>
+                              </a:ext>
+                            </a:extLst>
+                          </a:blip>
+                          <a:srcRect/>
+                          <a:stretch>
+                            <a:fillRect/>
+                          </a:stretch>
+                        </pic:blipFill>
+                        <pic:spPr bwMode="auto">
+                          <a:xfrm>
+                            <a:off x="0" y="0"/>
+                            <a:ext cx="1201420" cy="581025"/>
+                          </a:xfrm>
+                          <a:prstGeom prst="rect">
+                            <a:avLst/>
+                          </a:prstGeom>
+                          <a:noFill/>
+                          <a:ln>
+                            <a:noFill/>
+                          </a:ln>
+                        </pic:spPr>
+                      </pic:pic>
+                    </a:graphicData>
+                  </a:graphic>
+                </wp:inline>
+              </w:drawing>
+            </w:r>
+          </w:p>
+        </w:tc>
+      </w:tr>
+      <w:tr>
+        <w:tc>
+          <w:tcPr>
+            <w:tcW w:w="2208" w:type="dxa"/>
+            <w:shd w:val="clear" w:color="auto" w:fill="auto"/>
+            <w:vAlign w:val="center"/>
+          </w:tcPr>
+          <w:p>
+            <w:pPr>
+              <w:pStyle w:val="Code"/>
+              <w:ind w:left="0"/>
+              <w:jc w:val="center"/>
+            </w:pPr>
+            <w:r>
+              <w:t>Public Required</w:t>
+            </w:r>
+            <w:r>
+              <w:br/>
+              <w:t>Clone (2) Get</w:t>
+            </w:r>
+          </w:p>
+        </w:tc>
+        <w:tc>
+          <w:tcPr>
+            <w:tcW w:w="2340" w:type="dxa"/>
+            <w:shd w:val="clear" w:color="auto" w:fill="auto"/>
+            <w:vAlign w:val="center"/>
+          </w:tcPr>
+          <w:p>
+            <w:pPr>
+              <w:pStyle w:val="Code"/>
+              <w:ind w:left="0"/>
+              <w:jc w:val="center"/>
+            </w:pPr>
+            <w:r>
+              <w:t>Public Required New</w:t>
+            </w:r>
+          </w:p>
+        </w:tc>
+        <w:tc>
+          <w:tcPr>
+            <w:tcW w:w="1980" w:type="dxa"/>
+            <w:shd w:val="clear" w:color="auto" w:fill="auto"/>
+            <w:vAlign w:val="center"/>
+          </w:tcPr>
+          <w:p>
+            <w:pPr>
+              <w:ind w:left="0"/>
+              <w:jc w:val="center"/>
+              <w:rPr>
+                <w:i/>
+                <w:sz w:val="18"/>
+              </w:rPr>
+            </w:pPr>
+            <w:r>
+              <w:rPr>
+                <w:i/>
+                <w:sz w:val="18"/>
+              </w:rPr>
+              <w:t>(as opposed to)</w:t>
+            </w:r>
+          </w:p>
+          <w:p>
+            <w:pPr>
+              <w:pStyle w:val="Code"/>
+              <w:ind w:left="0"/>
+              <w:jc w:val="center"/>
+            </w:pPr>
+            <w:r>
+              <w:t>Public New</w:t>
+            </w:r>
+          </w:p>
+        </w:tc>
+      </w:tr>
+      <w:tr>
+        <w:tc>
+          <w:tcPr>
+            <w:tcW w:w="2208" w:type="dxa"/>
+            <w:shd w:val="clear" w:color="auto" w:fill="auto"/>
+            <w:vAlign w:val="center"/>
+          </w:tcPr>
+          <w:p>
+            <w:pPr>
+              <w:pStyle w:val="Spacing"/>
+              <w:jc w:val="both"/>
+            </w:pPr>
+          </w:p>
+        </w:tc>
+        <w:tc>
+          <w:tcPr>
+            <w:tcW w:w="2340" w:type="dxa"/>
+            <w:shd w:val="clear" w:color="auto" w:fill="auto"/>
+            <w:vAlign w:val="center"/>
+          </w:tcPr>
+          <w:p>
+            <w:pPr>
+              <w:pStyle w:val="Spacing"/>
+              <w:jc w:val="both"/>
+            </w:pPr>
+          </w:p>
+        </w:tc>
+        <w:tc>
+          <w:tcPr>
+            <w:tcW w:w="1980" w:type="dxa"/>
+            <w:shd w:val="clear" w:color="auto" w:fill="auto"/>
+            <w:vAlign w:val="center"/>
+          </w:tcPr>
+          <w:p>
+            <w:pPr>
+              <w:pStyle w:val="Spacing"/>
+              <w:jc w:val="both"/>
+            </w:pPr>
+          </w:p>
+        </w:tc>
+      </w:tr>
+      <w:tr>
+        <w:tc>
+          <w:tcPr>
+            <w:tcW w:w="2208" w:type="dxa"/>
+            <w:shd w:val="clear" w:color="auto" w:fill="auto"/>
+            <w:vAlign w:val="center"/>
+          </w:tcPr>
+          <w:p>
+            <w:pPr>
+              <w:pStyle w:val="Code"/>
+              <w:ind w:left="0"/>
+              <w:jc w:val="center"/>
+            </w:pPr>
+            <w:r>
+              <w:rPr>
+                <w:noProof/>
+              </w:rPr>
+              <w:drawing>
+                <wp:inline distT="0" distB="0" distL="0" distR="0" wp14:anchorId="75AFDBC7" wp14:editId="768F4F6F">
+                  <wp:extent cx="1096645" cy="531495"/>
+                  <wp:effectExtent l="0" t="0" r="0" b="0"/>
+                  <wp:docPr id="22" name="Picture 22"/>
+                  <wp:cNvGraphicFramePr>
+                    <a:graphicFrameLocks xmlns:a="http://schemas.openxmlformats.org/drawingml/2006/main" noChangeAspect="1"/>
+                  </wp:cNvGraphicFramePr>
+                  <a:graphic xmlns:a="http://schemas.openxmlformats.org/drawingml/2006/main">
+                    <a:graphicData uri="http://schemas.openxmlformats.org/drawingml/2006/picture">
+                      <pic:pic xmlns:pic="http://schemas.openxmlformats.org/drawingml/2006/picture">
+                        <pic:nvPicPr>
+                          <pic:cNvPr id="0" name="Picture 22"/>
+                          <pic:cNvPicPr>
+                            <a:picLocks noChangeAspect="1" noChangeArrowheads="1"/>
+                          </pic:cNvPicPr>
+                        </pic:nvPicPr>
+                        <pic:blipFill>
+                          <a:blip r:embed="rId25">
+                            <a:lum bright="-18000"/>
+                            <a:extLst>
+                              <a:ext uri="{28A0092B-C50C-407E-A947-70E740481C1C}">
+                                <a14:useLocalDpi xmlns:a14="http://schemas.microsoft.com/office/drawing/2010/main" val="0"/>
+                              </a:ext>
+                            </a:extLst>
+                          </a:blip>
+                          <a:srcRect/>
+                          <a:stretch>
+                            <a:fillRect/>
+                          </a:stretch>
+                        </pic:blipFill>
+                        <pic:spPr bwMode="auto">
+                          <a:xfrm>
+                            <a:off x="0" y="0"/>
+                            <a:ext cx="1096645" cy="531495"/>
+                          </a:xfrm>
+                          <a:prstGeom prst="rect">
+                            <a:avLst/>
+                          </a:prstGeom>
+                          <a:noFill/>
+                          <a:ln>
+                            <a:noFill/>
+                          </a:ln>
+                        </pic:spPr>
+                      </pic:pic>
+                    </a:graphicData>
+                  </a:graphic>
+                </wp:inline>
+              </w:drawing>
+            </w:r>
+          </w:p>
+        </w:tc>
+        <w:tc>
+          <w:tcPr>
+            <w:tcW w:w="2340" w:type="dxa"/>
+            <w:shd w:val="clear" w:color="auto" w:fill="auto"/>
+            <w:vAlign w:val="center"/>
+          </w:tcPr>
+          <w:p>
+            <w:pPr>
+              <w:pStyle w:val="Code"/>
+              <w:ind w:left="0"/>
+              <w:jc w:val="center"/>
+            </w:pPr>
+            <w:r>
+              <w:rPr>
+                <w:noProof/>
+              </w:rPr>
+              <w:drawing>
+                <wp:inline distT="0" distB="0" distL="0" distR="0" wp14:anchorId="72E75620" wp14:editId="2FDFECC2">
+                  <wp:extent cx="1177290" cy="485140"/>
+                  <wp:effectExtent l="0" t="0" r="0" b="0"/>
+                  <wp:docPr id="23" name="Picture 23"/>
+                  <wp:cNvGraphicFramePr>
+                    <a:graphicFrameLocks xmlns:a="http://schemas.openxmlformats.org/drawingml/2006/main" noChangeAspect="1"/>
+                  </wp:cNvGraphicFramePr>
+                  <a:graphic xmlns:a="http://schemas.openxmlformats.org/drawingml/2006/main">
+                    <a:graphicData uri="http://schemas.openxmlformats.org/drawingml/2006/picture">
+                      <pic:pic xmlns:pic="http://schemas.openxmlformats.org/drawingml/2006/picture">
+                        <pic:nvPicPr>
+                          <pic:cNvPr id="0" name="Picture 23"/>
+                          <pic:cNvPicPr>
+                            <a:picLocks noChangeAspect="1" noChangeArrowheads="1"/>
+                          </pic:cNvPicPr>
+                        </pic:nvPicPr>
+                        <pic:blipFill>
+                          <a:blip r:embed="rId26">
+                            <a:lum bright="-18000"/>
+                            <a:extLst>
+                              <a:ext uri="{28A0092B-C50C-407E-A947-70E740481C1C}">
+                                <a14:useLocalDpi xmlns:a14="http://schemas.microsoft.com/office/drawing/2010/main" val="0"/>
+                              </a:ext>
+                            </a:extLst>
+                          </a:blip>
+                          <a:srcRect/>
+                          <a:stretch>
+                            <a:fillRect/>
+                          </a:stretch>
+                        </pic:blipFill>
+                        <pic:spPr bwMode="auto">
+                          <a:xfrm>
+                            <a:off x="0" y="0"/>
+                            <a:ext cx="1177290" cy="485140"/>
+                          </a:xfrm>
+                          <a:prstGeom prst="rect">
+                            <a:avLst/>
+                          </a:prstGeom>
+                          <a:noFill/>
+                          <a:ln>
+                            <a:noFill/>
+                          </a:ln>
+                        </pic:spPr>
+                      </pic:pic>
+                    </a:graphicData>
+                  </a:graphic>
+                </wp:inline>
+              </w:drawing>
+            </w:r>
+          </w:p>
+        </w:tc>
+        <w:tc>
+          <w:tcPr>
+            <w:tcW w:w="1980" w:type="dxa"/>
+            <w:shd w:val="clear" w:color="auto" w:fill="auto"/>
+            <w:vAlign w:val="center"/>
+          </w:tcPr>
+          <w:p>
+            <w:pPr>
+              <w:ind w:left="0"/>
+              <w:jc w:val="center"/>
+              <w:rPr>
+                <w:i/>
+                <w:sz w:val="18"/>
+              </w:rPr>
+            </w:pPr>
+            <w:r>
+              <w:rPr>
+                <w:i/>
+                <w:noProof/>
+                <w:sz w:val="18"/>
+              </w:rPr>
+              <w:drawing>
+                <wp:inline distT="0" distB="0" distL="0" distR="0" wp14:anchorId="3C8A8DF1" wp14:editId="2A742A9F">
+                  <wp:extent cx="1242060" cy="432435"/>
+                  <wp:effectExtent l="0" t="0" r="0" b="0"/>
+                  <wp:docPr id="24" name="Picture 24"/>
+                  <wp:cNvGraphicFramePr>
+                    <a:graphicFrameLocks xmlns:a="http://schemas.openxmlformats.org/drawingml/2006/main" noChangeAspect="1"/>
+                  </wp:cNvGraphicFramePr>
+                  <a:graphic xmlns:a="http://schemas.openxmlformats.org/drawingml/2006/main">
+                    <a:graphicData uri="http://schemas.openxmlformats.org/drawingml/2006/picture">
+                      <pic:pic xmlns:pic="http://schemas.openxmlformats.org/drawingml/2006/picture">
+                        <pic:nvPicPr>
+                          <pic:cNvPr id="0" name="Picture 24"/>
+                          <pic:cNvPicPr>
+                            <a:picLocks noChangeAspect="1" noChangeArrowheads="1"/>
+                          </pic:cNvPicPr>
+                        </pic:nvPicPr>
+                        <pic:blipFill>
+                          <a:blip r:embed="rId27">
+                            <a:lum bright="-18000"/>
+                            <a:extLst>
+                              <a:ext uri="{28A0092B-C50C-407E-A947-70E740481C1C}">
+                                <a14:useLocalDpi xmlns:a14="http://schemas.microsoft.com/office/drawing/2010/main" val="0"/>
+                              </a:ext>
+                            </a:extLst>
+                          </a:blip>
+                          <a:srcRect/>
+                          <a:stretch>
+                            <a:fillRect/>
+                          </a:stretch>
+                        </pic:blipFill>
+                        <pic:spPr bwMode="auto">
+                          <a:xfrm>
+                            <a:off x="0" y="0"/>
+                            <a:ext cx="1242060" cy="432435"/>
+                          </a:xfrm>
+                          <a:prstGeom prst="rect">
+                            <a:avLst/>
+                          </a:prstGeom>
+                          <a:noFill/>
+                          <a:ln>
+                            <a:noFill/>
+                          </a:ln>
+                        </pic:spPr>
+                      </pic:pic>
+                    </a:graphicData>
+                  </a:graphic>
+                </wp:inline>
+              </w:drawing>
+            </w:r>
+          </w:p>
+        </w:tc>
+      </w:tr>
+      <w:tr>
+        <w:tc>
+          <w:tcPr>
+            <w:tcW w:w="2208" w:type="dxa"/>
+            <w:shd w:val="clear" w:color="auto" w:fill="auto"/>
+            <w:vAlign w:val="center"/>
+          </w:tcPr>
+          <w:p>
+            <w:pPr>
+              <w:pStyle w:val="Code"/>
+              <w:ind w:left="0"/>
+              <w:jc w:val="center"/>
+            </w:pPr>
+            <w:r>
+              <w:t>Friend Required</w:t>
+            </w:r>
+            <w:r>
+              <w:br/>
+              <w:t>Execute</w:t>
+            </w:r>
+          </w:p>
+        </w:tc>
+        <w:tc>
+          <w:tcPr>
+            <w:tcW w:w="2340" w:type="dxa"/>
+            <w:shd w:val="clear" w:color="auto" w:fill="auto"/>
+            <w:vAlign w:val="center"/>
+          </w:tcPr>
+          <w:p>
+            <w:pPr>
+              <w:pStyle w:val="Code"/>
+              <w:ind w:left="0"/>
+              <w:jc w:val="center"/>
+            </w:pPr>
+            <w:r>
+              <w:t>Public Required</w:t>
+            </w:r>
+            <w:r>
+              <w:br/>
+              <w:t>Object Get</w:t>
+            </w:r>
+          </w:p>
+        </w:tc>
+        <w:tc>
+          <w:tcPr>
+            <w:tcW w:w="1980" w:type="dxa"/>
+            <w:shd w:val="clear" w:color="auto" w:fill="auto"/>
+            <w:vAlign w:val="center"/>
+          </w:tcPr>
+          <w:p>
+            <w:pPr>
+              <w:pStyle w:val="Code"/>
+              <w:ind w:left="0"/>
+              <w:jc w:val="center"/>
+            </w:pPr>
+            <w:r>
+              <w:t>Public Required</w:t>
+            </w:r>
+            <w:r>
+              <w:br/>
+              <w:t>Use As Class</w:t>
+            </w:r>
+          </w:p>
+        </w:tc>
+      </w:tr>
+      <w:tr>
+        <w:tc>
+          <w:tcPr>
+            <w:tcW w:w="2208" w:type="dxa"/>
+            <w:shd w:val="clear" w:color="auto" w:fill="auto"/>
+            <w:vAlign w:val="center"/>
+          </w:tcPr>
+          <w:p>
+            <w:pPr>
+              <w:pStyle w:val="Spacing"/>
+              <w:jc w:val="both"/>
+            </w:pPr>
+          </w:p>
+        </w:tc>
+        <w:tc>
+          <w:tcPr>
+            <w:tcW w:w="2340" w:type="dxa"/>
+            <w:shd w:val="clear" w:color="auto" w:fill="auto"/>
+            <w:vAlign w:val="center"/>
+          </w:tcPr>
+          <w:p>
+            <w:pPr>
+              <w:pStyle w:val="Spacing"/>
+              <w:jc w:val="both"/>
+            </w:pPr>
+          </w:p>
+        </w:tc>
+        <w:tc>
+          <w:tcPr>
+            <w:tcW w:w="1980" w:type="dxa"/>
+            <w:shd w:val="clear" w:color="auto" w:fill="auto"/>
+            <w:vAlign w:val="center"/>
+          </w:tcPr>
+          <w:p>
+            <w:pPr>
+              <w:pStyle w:val="Spacing"/>
+              <w:jc w:val="both"/>
+            </w:pPr>
+          </w:p>
+        </w:tc>
+      </w:tr>
+      <w:tr>
+        <w:tc>
+          <w:tcPr>
+            <w:tcW w:w="2208" w:type="dxa"/>
+            <w:shd w:val="clear" w:color="auto" w:fill="auto"/>
+            <w:vAlign w:val="center"/>
+          </w:tcPr>
+          <w:p>
+            <w:pPr>
+              <w:pStyle w:val="Code"/>
+              <w:ind w:left="0"/>
+              <w:jc w:val="center"/>
+            </w:pPr>
+            <w:r>
+              <w:rPr>
+                <w:noProof/>
+              </w:rPr>
+              <w:drawing>
+                <wp:inline distT="0" distB="0" distL="0" distR="0" wp14:anchorId="4593E7F5" wp14:editId="563685CF">
+                  <wp:extent cx="1167765" cy="429260"/>
+                  <wp:effectExtent l="0" t="0" r="0" b="0"/>
+                  <wp:docPr id="25" name="Picture 25"/>
+                  <wp:cNvGraphicFramePr>
+                    <a:graphicFrameLocks xmlns:a="http://schemas.openxmlformats.org/drawingml/2006/main" noChangeAspect="1"/>
+                  </wp:cNvGraphicFramePr>
+                  <a:graphic xmlns:a="http://schemas.openxmlformats.org/drawingml/2006/main">
+                    <a:graphicData uri="http://schemas.openxmlformats.org/drawingml/2006/picture">
+                      <pic:pic xmlns:pic="http://schemas.openxmlformats.org/drawingml/2006/picture">
+                        <pic:nvPicPr>
+                          <pic:cNvPr id="0" name="Picture 25"/>
+                          <pic:cNvPicPr>
+                            <a:picLocks noChangeAspect="1" noChangeArrowheads="1"/>
+                          </pic:cNvPicPr>
+                        </pic:nvPicPr>
+                        <pic:blipFill>
+                          <a:blip r:embed="rId28">
+                            <a:lum bright="-18000"/>
+                            <a:extLst>
+                              <a:ext uri="{28A0092B-C50C-407E-A947-70E740481C1C}">
+                                <a14:useLocalDpi xmlns:a14="http://schemas.microsoft.com/office/drawing/2010/main" val="0"/>
+                              </a:ext>
+                            </a:extLst>
+                          </a:blip>
+                          <a:srcRect/>
+                          <a:stretch>
+                            <a:fillRect/>
+                          </a:stretch>
+                        </pic:blipFill>
+                        <pic:spPr bwMode="auto">
+                          <a:xfrm>
+                            <a:off x="0" y="0"/>
+                            <a:ext cx="1167765" cy="429260"/>
+                          </a:xfrm>
+                          <a:prstGeom prst="rect">
+                            <a:avLst/>
+                          </a:prstGeom>
+                          <a:noFill/>
+                          <a:ln>
+                            <a:noFill/>
+                          </a:ln>
+                        </pic:spPr>
+                      </pic:pic>
+                    </a:graphicData>
+                  </a:graphic>
+                </wp:inline>
+              </w:drawing>
+            </w:r>
+          </w:p>
+        </w:tc>
+        <w:tc>
+          <w:tcPr>
+            <w:tcW w:w="2340" w:type="dxa"/>
+            <w:shd w:val="clear" w:color="auto" w:fill="auto"/>
+            <w:vAlign w:val="center"/>
+          </w:tcPr>
+          <w:p>
+            <w:pPr>
+              <w:pStyle w:val="Code"/>
+              <w:ind w:left="0"/>
+              <w:jc w:val="center"/>
+            </w:pPr>
+          </w:p>
+        </w:tc>
+        <w:tc>
+          <w:tcPr>
+            <w:tcW w:w="1980" w:type="dxa"/>
+            <w:shd w:val="clear" w:color="auto" w:fill="auto"/>
+            <w:vAlign w:val="center"/>
+          </w:tcPr>
+          <w:p>
+            <w:pPr>
+              <w:pStyle w:val="Code"/>
+              <w:ind w:left="0"/>
+              <w:jc w:val="center"/>
+            </w:pPr>
+          </w:p>
+        </w:tc>
+      </w:tr>
+      <w:tr>
+        <w:tc>
+          <w:tcPr>
+            <w:tcW w:w="2208" w:type="dxa"/>
+            <w:shd w:val="clear" w:color="auto" w:fill="auto"/>
+            <w:vAlign w:val="center"/>
+          </w:tcPr>
+          <w:p>
+            <w:pPr>
+              <w:pStyle w:val="Code"/>
+              <w:ind w:left="0"/>
+              <w:jc w:val="center"/>
+            </w:pPr>
+            <w:r>
+              <w:t>Public Required</w:t>
+            </w:r>
+            <w:r>
+              <w:br/>
+              <w:t>Use As Class</w:t>
+            </w:r>
+          </w:p>
+          <w:p>
+            <w:pPr>
+              <w:pStyle w:val="Spacing"/>
+              <w:ind w:left="0"/>
+              <w:jc w:val="center"/>
+            </w:pPr>
+          </w:p>
+          <w:p>
+            <w:pPr>
+              <w:ind w:left="0"/>
+              <w:jc w:val="center"/>
+            </w:pPr>
+            <w:r>
+              <w:rPr>
+                <w:sz w:val="18"/>
+              </w:rPr>
+              <w:t>(might be a better notation, since it is more likely to be used for plain command calls)</w:t>
+            </w:r>
+          </w:p>
+        </w:tc>
+        <w:tc>
+          <w:tcPr>
+            <w:tcW w:w="2340" w:type="dxa"/>
+            <w:shd w:val="clear" w:color="auto" w:fill="auto"/>
+            <w:vAlign w:val="center"/>
+          </w:tcPr>
+          <w:p>
+            <w:pPr>
+              <w:pStyle w:val="Code"/>
+              <w:ind w:left="0"/>
+              <w:jc w:val="center"/>
+            </w:pPr>
+          </w:p>
+        </w:tc>
+        <w:tc>
+          <w:tcPr>
+            <w:tcW w:w="1980" w:type="dxa"/>
+            <w:shd w:val="clear" w:color="auto" w:fill="auto"/>
+            <w:vAlign w:val="center"/>
+          </w:tcPr>
+          <w:p>
+            <w:pPr>
+              <w:pStyle w:val="Code"/>
+              <w:ind w:left="0"/>
+              <w:jc w:val="center"/>
+            </w:pPr>
+          </w:p>
+        </w:tc>
+      </w:tr>
+    </w:tbl>
+    <w:p>
+      <w:pPr>
+        <w:pStyle w:val="Heading4"/>
+      </w:pPr>
+      <w:r>
+        <w:t>Ideas</w:t>
+      </w:r>
+      <w:r>
+        <w:t xml:space="preserve"> about Required and Optional</w:t>
+      </w:r>
+    </w:p>
+    <w:p>
+      <w:r>
+        <w:t>(</w:t>
+      </w:r>
+      <w:r>
+        <w:t>Out of the original Symbol documentation</w:t>
+      </w:r>
+      <w:r>
+        <w:t>)</w:t>
+      </w:r>
+    </w:p>
+    <w:p/>
+    <w:p>
+      <w:pPr>
+        <w:numPr>
+          <w:ilvl w:val="0"/>
+          <w:numId w:val="11"/>
+        </w:numPr>
+        <w:jc w:val="both"/>
+      </w:pPr>
+      <w:r>
+        <w:t>Just as in procedures, you could make certain members of a type required, while others are optional. You have to fill in the required members on creation of the object. This should be there for the same reason as required parameters are there in a procedure: the function of the object just doesn’t make sense unless you write the required members. The programmer is made extra aware of that by making the members required.</w:t>
+      </w:r>
+    </w:p>
+    <w:p>
+      <w:pPr>
+        <w:pStyle w:val="Heading3"/>
+      </w:pPr>
+      <w:r>
+        <w:t>Variable Amount of Parameters</w:t>
+      </w:r>
+    </w:p>
+    <w:p>
+      <w:pPr>
+        <w:pStyle w:val="Heading4"/>
+      </w:pPr>
+      <w:r>
+        <w:t>Concept</w:t>
+      </w:r>
+    </w:p>
+    <w:p>
+      <w:r>
+        <w:t xml:space="preserve">Other programming languages have a concept called variable amount of arguments. This means, that a command’s parameter list does not have a fixed amount of parameters. The last parameters can be any amount of parameters. This is specified as the last parameter’s being an </w:t>
+      </w:r>
+      <w:r>
+        <w:rPr>
+          <w:i/>
+        </w:rPr>
+        <w:t>array</w:t>
+      </w:r>
+      <w:r>
+        <w:t xml:space="preserve"> of parameters.</w:t>
+      </w:r>
+    </w:p>
+    <w:p>
+      <w:pPr>
+        <w:pStyle w:val="Spacing"/>
+      </w:pPr>
+    </w:p>
+    <w:p>
+      <w:r>
+        <w:t>In the new computer language, any parameter can be an array. In other programming languages, parameters could also be arrays, but for the array, that represented the variable amount of arguments, each item of the array was separately listed out at the end of the command call, as opposed to other parameters, that were arrays, which were just references to arrays, that were initialized elsewhere, not inside the command call.</w:t>
+      </w:r>
+    </w:p>
+    <w:p>
+      <w:pPr>
+        <w:pStyle w:val="Spacing"/>
+      </w:pPr>
+    </w:p>
+    <w:p>
+      <w:r>
+        <w:t>In the new computer language, for backwards compatibility purposes, and textual representation purposes, a parameter may be typed as the array that will represent the variable amount of arguments. In other programming languages, variable amount of arguments was also just for textual representation.</w:t>
+      </w:r>
+    </w:p>
+    <w:p>
+      <w:pPr>
+        <w:pStyle w:val="Spacing"/>
+      </w:pPr>
+    </w:p>
+    <w:p>
+      <w:r>
+        <w:t>Perhaps in the future, it can be applied, that multiple array parameters are considered the variable amount of arguments. But how the notation will be kept unambiguous then is not clear yet.</w:t>
+      </w:r>
+    </w:p>
+    <w:p>
+      <w:pPr>
+        <w:pStyle w:val="Spacing"/>
+      </w:pPr>
+    </w:p>
+    <w:p>
+      <w:r>
+        <w:t>Important to remember, is that parameters are not always single items, but a parameter can also be an array.</w:t>
+      </w:r>
+    </w:p>
+    <w:p>
+      <w:pPr>
+        <w:pStyle w:val="Heading4"/>
+      </w:pPr>
+      <w:r>
+        <w:t xml:space="preserve">Variable amount of Parameters </w:t>
+      </w:r>
+      <w:r>
+        <w:t>i</w:t>
+      </w:r>
+      <w:r>
+        <w:t>n a Diagram</w:t>
+      </w:r>
+    </w:p>
+    <w:p>
+      <w:r>
+        <w:t>The array parameter, that represents the variable amount of arguments, does not have a special display in the diagram (yet). What is important to remember about the concept of variable amount of arguments is that: parameters can be arrays.</w:t>
+      </w:r>
+    </w:p>
+    <w:p>
+      <w:pPr>
+        <w:pStyle w:val="Spacing"/>
+      </w:pPr>
+    </w:p>
+    <w:p>
+      <w:pPr>
+        <w:ind w:left="852"/>
+      </w:pPr>
+      <w:r>
+        <w:rPr>
+          <w:noProof/>
+        </w:rPr>
+        <w:drawing>
+          <wp:inline distT="0" distB="0" distL="0" distR="0" wp14:anchorId="017639BF" wp14:editId="2F920ADC">
+            <wp:extent cx="1451610" cy="1853565"/>
+            <wp:effectExtent l="0" t="0" r="0" b="0"/>
+            <wp:docPr id="26" name="Picture 26"/>
+            <wp:cNvGraphicFramePr>
+              <a:graphicFrameLocks xmlns:a="http://schemas.openxmlformats.org/drawingml/2006/main" noChangeAspect="1"/>
+            </wp:cNvGraphicFramePr>
+            <a:graphic xmlns:a="http://schemas.openxmlformats.org/drawingml/2006/main">
+              <a:graphicData uri="http://schemas.openxmlformats.org/drawingml/2006/picture">
+                <pic:pic xmlns:pic="http://schemas.openxmlformats.org/drawingml/2006/picture">
+                  <pic:nvPicPr>
+                    <pic:cNvPr id="0" name="Picture 1"/>
+                    <pic:cNvPicPr>
+                      <a:picLocks noChangeAspect="1" noChangeArrowheads="1"/>
+                    </pic:cNvPicPr>
+                  </pic:nvPicPr>
+                  <pic:blipFill>
+                    <a:blip r:embed="rId29">
+                      <a:extLst>
+                        <a:ext uri="{28A0092B-C50C-407E-A947-70E740481C1C}">
+                          <a14:useLocalDpi xmlns:a14="http://schemas.microsoft.com/office/drawing/2010/main" val="0"/>
+                        </a:ext>
+                      </a:extLst>
+                    </a:blip>
+                    <a:srcRect/>
+                    <a:stretch>
+                      <a:fillRect/>
+                    </a:stretch>
+                  </pic:blipFill>
+                  <pic:spPr bwMode="auto">
+                    <a:xfrm>
+                      <a:off x="0" y="0"/>
+                      <a:ext cx="1451610" cy="1853565"/>
+                    </a:xfrm>
+                    <a:prstGeom prst="rect">
+                      <a:avLst/>
+                    </a:prstGeom>
+                    <a:noFill/>
+                    <a:ln>
+                      <a:noFill/>
+                    </a:ln>
+                  </pic:spPr>
+                </pic:pic>
+              </a:graphicData>
+            </a:graphic>
+          </wp:inline>
+        </w:drawing>
+      </w:r>
+    </w:p>
+    <w:p>
+      <w:pPr>
+        <w:pStyle w:val="Heading4"/>
+      </w:pPr>
+      <w:r>
+        <w:t>Ideas</w:t>
+      </w:r>
+      <w:r>
+        <w:t xml:space="preserve"> ab</w:t>
+      </w:r>
+      <w:bookmarkStart w:id="0" w:name="_GoBack"/>
+      <w:bookmarkEnd w:id="0"/>
+      <w:r>
+        <w:t>out Variable Amount of Parameters</w:t>
+      </w:r>
+    </w:p>
+    <w:p>
+      <w:r>
+        <w:t>(Out of the original Symbol documentation)</w:t>
+      </w:r>
+    </w:p>
+    <w:p/>
+    <w:p>
+      <w:r>
+        <w:t>In text code, parameter assignments before a call are notated something like this:</w:t>
+      </w:r>
+    </w:p>
+    <w:p>
+      <w:pPr>
+        <w:pStyle w:val="Spacing"/>
+      </w:pPr>
+    </w:p>
+    <w:p>
+      <w:pPr>
+        <w:pStyle w:val="Code"/>
+      </w:pPr>
+      <w:r>
+        <w:tab/>
+        <w:t>Procedure A ( 0 , 4 )</w:t>
+      </w:r>
+    </w:p>
+    <w:p>
+      <w:pPr>
+        <w:pStyle w:val="Spacing"/>
+      </w:pPr>
+    </w:p>
+    <w:p>
+      <w:r>
+        <w:t xml:space="preserve">Procedure A is the procedure name, the two numbers between brackets are the two arguments. Text code is covered in detail </w:t>
+      </w:r>
+      <w:proofErr w:type="spellStart"/>
+      <w:r>
+        <w:t>lateron</w:t>
+      </w:r>
+      <w:proofErr w:type="spellEnd"/>
+      <w:r>
+        <w:t>.</w:t>
+      </w:r>
+    </w:p>
+    <w:p/>
+    <w:p>
+      <w:r>
+        <w:t>The parameters of a procedure are listed in a fixed order. Even the optional parameters have a place in this fixed list and when you don’t want to fill it in you must leave the position open:</w:t>
+      </w:r>
+    </w:p>
+    <w:p>
+      <w:pPr>
+        <w:pStyle w:val="Spacing"/>
+      </w:pPr>
+    </w:p>
+    <w:p>
+      <w:pPr>
+        <w:pStyle w:val="Code"/>
+      </w:pPr>
+      <w:r>
+        <w:tab/>
+        <w:t>Procedure A ( 0 , 4 ,  , 1 )</w:t>
+      </w:r>
+    </w:p>
+    <w:p>
+      <w:pPr>
+        <w:pStyle w:val="Spacing"/>
+      </w:pPr>
+    </w:p>
+    <w:p>
+      <w:r>
+        <w:t>After the fixed parameter list, a procedure can allow a variable amount of parameters to follow. This variable amount of parameters is stored in a single special parameter. This parameter is of type Array, a type defined in the Sigma Data module. To support variable amount of arguments, the procedure must have a public Array object that is assigned to be this special parameter.</w:t>
+      </w:r>
+    </w:p>
+    <w:p>
+      <w:pPr>
+        <w:pStyle w:val="Spacing"/>
+      </w:pPr>
+    </w:p>
+    <w:p>
+      <w:pPr>
+        <w:pStyle w:val="Code"/>
+        <w:ind w:firstLine="360"/>
+      </w:pPr>
+      <w:r>
+        <w:t xml:space="preserve">Procedure A ( 0 , 4 ,  , 1 , 3 , 7 , </w:t>
+      </w:r>
+      <w:r>
+        <w:rPr>
+          <w:rFonts w:ascii="Book Antiqua" w:hAnsi="Book Antiqua"/>
+          <w:b/>
+          <w:sz w:val="26"/>
+        </w:rPr>
+        <w:t>…</w:t>
+      </w:r>
+      <w:r>
+        <w:t xml:space="preserve"> )</w:t>
+      </w:r>
+    </w:p>
+    <w:p>
+      <w:pPr>
+        <w:pStyle w:val="Spacing"/>
+      </w:pPr>
+    </w:p>
+    <w:p>
+      <w:r>
+        <w:t>Variable amount of arguments is a purely textual notation. The diagram notation shows working with the Array object. However, an Array parameter needs to be tagged and in the diagram code this is simply shown by displaying the words ‘Arguments’ with the Array object.</w:t>
+      </w:r>
+    </w:p>
+    <w:p>
+      <w:pPr>
+        <w:pStyle w:val="Heading3"/>
+      </w:pPr>
+      <w:r>
+        <w:t>Return Values</w:t>
+      </w:r>
+    </w:p>
+    <w:p>
+      <w:pPr>
+        <w:pStyle w:val="Heading4"/>
+      </w:pPr>
+      <w:r>
+        <w:t>Concept</w:t>
+      </w:r>
+    </w:p>
+    <w:p>
+      <w:r>
+        <w:t xml:space="preserve">Other programming language used to have only </w:t>
+      </w:r>
+      <w:r>
+        <w:rPr>
+          <w:i/>
+        </w:rPr>
+        <w:t xml:space="preserve">one </w:t>
+      </w:r>
+      <w:r>
+        <w:t xml:space="preserve">return value. The new computer language can have </w:t>
+      </w:r>
+      <w:r>
+        <w:rPr>
+          <w:i/>
+        </w:rPr>
+        <w:t xml:space="preserve">any </w:t>
+      </w:r>
+      <w:r>
+        <w:t xml:space="preserve">amount of output values or output objects, and no single parameter is selected to be </w:t>
+      </w:r>
+      <w:r>
+        <w:rPr>
+          <w:i/>
+        </w:rPr>
+        <w:t xml:space="preserve">the </w:t>
+      </w:r>
+      <w:r>
+        <w:t>return value. I guess the concept of one return value dates from when a command was meant to be like a mathematical formula. I do not think, that limiting the amount of return values of a command to one, has a place in a more modern programming language anymore, because we have to realize, that programming is not mathematics.</w:t>
+      </w:r>
+    </w:p>
+    <w:p>
+      <w:pPr>
+        <w:pStyle w:val="Heading4"/>
+      </w:pPr>
+      <w:r>
+        <w:t>In a Diagram</w:t>
+      </w:r>
+    </w:p>
+    <w:p>
+      <w:r>
+        <w:t xml:space="preserve">As discussed in the article </w:t>
+      </w:r>
+      <w:r>
+        <w:rPr>
+          <w:i/>
+        </w:rPr>
+        <w:t>Return Values</w:t>
+      </w:r>
+      <w:r>
+        <w:t>, the new computer language does not limit the amount of output objects. Any object readable from the outside, may be an output object.</w:t>
+      </w:r>
+    </w:p>
+    <w:p>
+      <w:pPr>
+        <w:pStyle w:val="Spacing"/>
+      </w:pPr>
+    </w:p>
+    <w:p>
+      <w:pPr>
+        <w:ind w:left="852"/>
+      </w:pPr>
+      <w:r>
+        <w:rPr>
+          <w:noProof/>
+        </w:rPr>
+        <w:drawing>
+          <wp:inline distT="0" distB="0" distL="0" distR="0" wp14:anchorId="63860FC1" wp14:editId="291751D5">
+            <wp:extent cx="1535430" cy="2322830"/>
+            <wp:effectExtent l="0" t="0" r="0" b="0"/>
+            <wp:docPr id="27" name="Picture 27"/>
+            <wp:cNvGraphicFramePr>
+              <a:graphicFrameLocks xmlns:a="http://schemas.openxmlformats.org/drawingml/2006/main" noChangeAspect="1"/>
+            </wp:cNvGraphicFramePr>
+            <a:graphic xmlns:a="http://schemas.openxmlformats.org/drawingml/2006/main">
+              <a:graphicData uri="http://schemas.openxmlformats.org/drawingml/2006/picture">
+                <pic:pic xmlns:pic="http://schemas.openxmlformats.org/drawingml/2006/picture">
+                  <pic:nvPicPr>
+                    <pic:cNvPr id="0" name="Picture 1"/>
+                    <pic:cNvPicPr>
+                      <a:picLocks noChangeAspect="1" noChangeArrowheads="1"/>
+                    </pic:cNvPicPr>
+                  </pic:nvPicPr>
+                  <pic:blipFill>
+                    <a:blip r:embed="rId30">
+                      <a:extLst>
+                        <a:ext uri="{28A0092B-C50C-407E-A947-70E740481C1C}">
+                          <a14:useLocalDpi xmlns:a14="http://schemas.microsoft.com/office/drawing/2010/main" val="0"/>
+                        </a:ext>
+                      </a:extLst>
+                    </a:blip>
+                    <a:srcRect/>
+                    <a:stretch>
+                      <a:fillRect/>
+                    </a:stretch>
+                  </pic:blipFill>
+                  <pic:spPr bwMode="auto">
+                    <a:xfrm>
+                      <a:off x="0" y="0"/>
+                      <a:ext cx="1535430" cy="2322830"/>
+                    </a:xfrm>
+                    <a:prstGeom prst="rect">
+                      <a:avLst/>
+                    </a:prstGeom>
+                    <a:noFill/>
+                    <a:ln>
+                      <a:noFill/>
+                    </a:ln>
+                  </pic:spPr>
+                </pic:pic>
+              </a:graphicData>
+            </a:graphic>
+          </wp:inline>
+        </w:drawing>
+      </w:r>
+    </w:p>
+    <w:p>
+      <w:pPr>
+        <w:pStyle w:val="Spacing"/>
+      </w:pPr>
+    </w:p>
+    <w:p>
+      <w:r>
+        <w:t xml:space="preserve">The correct usage of the term output will be discussed only later, in the </w:t>
+      </w:r>
+      <w:r>
+        <w:rPr>
+          <w:i/>
+        </w:rPr>
+        <w:t>Advanced Command Topics</w:t>
+      </w:r>
+      <w:r>
+        <w:t>.</w:t>
+      </w:r>
+    </w:p>
+    <w:p>
+      <w:pPr>
+        <w:pStyle w:val="Heading3"/>
+      </w:pPr>
+      <w:r>
+        <w:t>Parameter Order</w:t>
+      </w:r>
+    </w:p>
+    <w:p>
+      <w:pPr>
+        <w:pStyle w:val="Heading4"/>
+      </w:pPr>
+      <w:r>
+        <w:t>Concept</w:t>
+      </w:r>
+    </w:p>
+    <w:p>
+      <w:r>
+        <w:t>Other programming languages were textual. The parameters were put in a certain order. In the new computer language parameters are more free in order, just like sub-objects inside another object usually have no particular order. The parameters are not really a list of objects anymore. A command call is an object, that has a set of object references in it, that are individually set, and do not have a particular order.</w:t>
+      </w:r>
+    </w:p>
+    <w:p>
+      <w:pPr>
+        <w:pStyle w:val="Spacing"/>
+      </w:pPr>
+    </w:p>
+    <w:p>
+      <w:r>
+        <w:t xml:space="preserve">Even though all parameters can be individually accessed by pointing to its symbol or by using its name, you </w:t>
+      </w:r>
+      <w:r>
+        <w:rPr>
+          <w:i/>
+        </w:rPr>
+        <w:t xml:space="preserve">can </w:t>
+      </w:r>
+      <w:r>
+        <w:t>still give the parameters an order of display. The articles, that follow, will elaborate on the diagrammatic and textual expression of parameter order.</w:t>
+      </w:r>
+    </w:p>
+    <w:p>
+      <w:pPr>
+        <w:pStyle w:val="Heading4"/>
+      </w:pPr>
+      <w:r>
+        <w:t>In a Diagram</w:t>
+      </w:r>
+    </w:p>
+    <w:p>
+      <w:r>
+        <w:t xml:space="preserve">The article </w:t>
+      </w:r>
+      <w:r>
+        <w:rPr>
+          <w:i/>
+        </w:rPr>
+        <w:t xml:space="preserve">Parameter Order </w:t>
+      </w:r>
+      <w:r>
+        <w:t xml:space="preserve">introduced the concept of an ordered list of parameters. The </w:t>
+      </w:r>
+      <w:proofErr w:type="spellStart"/>
+      <w:r>
+        <w:t>diagramatic</w:t>
+      </w:r>
+      <w:proofErr w:type="spellEnd"/>
+      <w:r>
+        <w:t xml:space="preserve"> display of parameter order is still not final.</w:t>
+      </w:r>
+    </w:p>
+    <w:p>
+      <w:pPr>
+        <w:pStyle w:val="Spacing"/>
+      </w:pPr>
+    </w:p>
+    <w:p>
+      <w:r>
+        <w:t xml:space="preserve">In a diagram the order of the parameters could be expressed just like the order of consecutive commands are ordered by next-command references. See </w:t>
+      </w:r>
+      <w:r>
+        <w:rPr>
+          <w:i/>
+        </w:rPr>
+        <w:t>Execution Control, Normal Execution Order</w:t>
+      </w:r>
+      <w:r>
+        <w:t>. This display is yielded over to ordering objects, and ordering parameters as well.</w:t>
+      </w:r>
+    </w:p>
+    <w:p>
+      <w:pPr>
+        <w:pStyle w:val="Spacing"/>
+      </w:pPr>
+    </w:p>
+    <w:p>
+      <w:pPr>
+        <w:ind w:left="852"/>
+      </w:pPr>
+      <w:r>
+        <w:rPr>
+          <w:noProof/>
+        </w:rPr>
+        <w:drawing>
+          <wp:inline distT="0" distB="0" distL="0" distR="0" wp14:anchorId="1821CC79" wp14:editId="63AE00B7">
+            <wp:extent cx="1535430" cy="2801620"/>
+            <wp:effectExtent l="0" t="0" r="0" b="0"/>
+            <wp:docPr id="28" name="Picture 28"/>
+            <wp:cNvGraphicFramePr>
+              <a:graphicFrameLocks xmlns:a="http://schemas.openxmlformats.org/drawingml/2006/main" noChangeAspect="1"/>
+            </wp:cNvGraphicFramePr>
+            <a:graphic xmlns:a="http://schemas.openxmlformats.org/drawingml/2006/main">
+              <a:graphicData uri="http://schemas.openxmlformats.org/drawingml/2006/picture">
+                <pic:pic xmlns:pic="http://schemas.openxmlformats.org/drawingml/2006/picture">
+                  <pic:nvPicPr>
+                    <pic:cNvPr id="0" name="Picture 1"/>
+                    <pic:cNvPicPr>
+                      <a:picLocks noChangeAspect="1" noChangeArrowheads="1"/>
+                    </pic:cNvPicPr>
+                  </pic:nvPicPr>
+                  <pic:blipFill>
+                    <a:blip r:embed="rId31">
+                      <a:lum bright="-24000"/>
+                      <a:extLst>
+                        <a:ext uri="{28A0092B-C50C-407E-A947-70E740481C1C}">
+                          <a14:useLocalDpi xmlns:a14="http://schemas.microsoft.com/office/drawing/2010/main" val="0"/>
+                        </a:ext>
+                      </a:extLst>
+                    </a:blip>
+                    <a:srcRect/>
+                    <a:stretch>
+                      <a:fillRect/>
+                    </a:stretch>
+                  </pic:blipFill>
+                  <pic:spPr bwMode="auto">
+                    <a:xfrm>
+                      <a:off x="0" y="0"/>
+                      <a:ext cx="1535430" cy="2801620"/>
+                    </a:xfrm>
+                    <a:prstGeom prst="rect">
+                      <a:avLst/>
+                    </a:prstGeom>
+                    <a:noFill/>
+                    <a:ln>
+                      <a:noFill/>
+                    </a:ln>
+                  </pic:spPr>
+                </pic:pic>
+              </a:graphicData>
+            </a:graphic>
+          </wp:inline>
+        </w:drawing>
+      </w:r>
+    </w:p>
+    <w:p>
+      <w:pPr>
+        <w:pStyle w:val="Spacing"/>
+      </w:pPr>
+    </w:p>
+    <w:p>
+      <w:r>
+        <w:t>Perhaps the first item will also be denoted like this:</w:t>
+      </w:r>
+    </w:p>
+    <w:p>
+      <w:pPr>
+        <w:pStyle w:val="Spacing"/>
+      </w:pPr>
+    </w:p>
+    <w:p>
+      <w:pPr>
+        <w:ind w:left="852"/>
+      </w:pPr>
+      <w:r>
+        <w:rPr>
+          <w:noProof/>
+        </w:rPr>
+        <w:drawing>
+          <wp:inline distT="0" distB="0" distL="0" distR="0" wp14:anchorId="255E669E" wp14:editId="319371B9">
+            <wp:extent cx="1631315" cy="2610485"/>
+            <wp:effectExtent l="0" t="0" r="0" b="0"/>
+            <wp:docPr id="29" name="Picture 29"/>
+            <wp:cNvGraphicFramePr>
+              <a:graphicFrameLocks xmlns:a="http://schemas.openxmlformats.org/drawingml/2006/main" noChangeAspect="1"/>
+            </wp:cNvGraphicFramePr>
+            <a:graphic xmlns:a="http://schemas.openxmlformats.org/drawingml/2006/main">
+              <a:graphicData uri="http://schemas.openxmlformats.org/drawingml/2006/picture">
+                <pic:pic xmlns:pic="http://schemas.openxmlformats.org/drawingml/2006/picture">
+                  <pic:nvPicPr>
+                    <pic:cNvPr id="0" name="Picture 2"/>
+                    <pic:cNvPicPr>
+                      <a:picLocks noChangeAspect="1" noChangeArrowheads="1"/>
+                    </pic:cNvPicPr>
+                  </pic:nvPicPr>
+                  <pic:blipFill>
+                    <a:blip r:embed="rId32">
+                      <a:lum bright="-24000"/>
+                      <a:extLst>
+                        <a:ext uri="{28A0092B-C50C-407E-A947-70E740481C1C}">
+                          <a14:useLocalDpi xmlns:a14="http://schemas.microsoft.com/office/drawing/2010/main" val="0"/>
+                        </a:ext>
+                      </a:extLst>
+                    </a:blip>
+                    <a:srcRect/>
+                    <a:stretch>
+                      <a:fillRect/>
+                    </a:stretch>
+                  </pic:blipFill>
+                  <pic:spPr bwMode="auto">
+                    <a:xfrm>
+                      <a:off x="0" y="0"/>
+                      <a:ext cx="1631315" cy="2610485"/>
+                    </a:xfrm>
+                    <a:prstGeom prst="rect">
+                      <a:avLst/>
+                    </a:prstGeom>
+                    <a:noFill/>
+                    <a:ln>
+                      <a:noFill/>
+                    </a:ln>
+                  </pic:spPr>
+                </pic:pic>
+              </a:graphicData>
+            </a:graphic>
+          </wp:inline>
+        </w:drawing>
+      </w:r>
+    </w:p>
+    <w:p>
+      <w:pPr>
+        <w:pStyle w:val="Spacing"/>
+      </w:pPr>
+    </w:p>
+    <w:p>
+      <w:r>
+        <w:t xml:space="preserve">The eventual display is all up to the implementation of </w:t>
+      </w:r>
+      <w:r>
+        <w:rPr>
+          <w:i/>
+        </w:rPr>
+        <w:t>Object Order</w:t>
+      </w:r>
+      <w:r>
+        <w:t>. That will determine the ways sorted objects are displayed. The ideas introduced here are preliminary. Eventually parameter order will comply to object order.</w:t>
+      </w:r>
+    </w:p>
+    <w:p>
+      <w:pPr>
+        <w:pStyle w:val="Spacing"/>
+      </w:pPr>
+    </w:p>
+    <w:p>
+      <w:r>
+        <w:t>The objects may also be displayed clockwise:</w:t>
+      </w:r>
+    </w:p>
+    <w:p>
+      <w:pPr>
+        <w:pStyle w:val="Spacing"/>
+      </w:pPr>
+    </w:p>
+    <w:p>
+      <w:pPr>
+        <w:ind w:left="852"/>
+      </w:pPr>
+      <w:r>
+        <w:rPr>
+          <w:noProof/>
+        </w:rPr>
+        <w:drawing>
+          <wp:inline distT="0" distB="0" distL="0" distR="0" wp14:anchorId="007E9423" wp14:editId="1305B299">
+            <wp:extent cx="1343660" cy="2369185"/>
+            <wp:effectExtent l="0" t="0" r="0" b="0"/>
+            <wp:docPr id="30" name="Picture 30"/>
+            <wp:cNvGraphicFramePr>
+              <a:graphicFrameLocks xmlns:a="http://schemas.openxmlformats.org/drawingml/2006/main" noChangeAspect="1"/>
+            </wp:cNvGraphicFramePr>
+            <a:graphic xmlns:a="http://schemas.openxmlformats.org/drawingml/2006/main">
+              <a:graphicData uri="http://schemas.openxmlformats.org/drawingml/2006/picture">
+                <pic:pic xmlns:pic="http://schemas.openxmlformats.org/drawingml/2006/picture">
+                  <pic:nvPicPr>
+                    <pic:cNvPr id="0" name="Picture 3"/>
+                    <pic:cNvPicPr>
+                      <a:picLocks noChangeAspect="1" noChangeArrowheads="1"/>
+                    </pic:cNvPicPr>
+                  </pic:nvPicPr>
+                  <pic:blipFill>
+                    <a:blip r:embed="rId33">
+                      <a:lum bright="-24000"/>
+                      <a:extLst>
+                        <a:ext uri="{28A0092B-C50C-407E-A947-70E740481C1C}">
+                          <a14:useLocalDpi xmlns:a14="http://schemas.microsoft.com/office/drawing/2010/main" val="0"/>
+                        </a:ext>
+                      </a:extLst>
+                    </a:blip>
+                    <a:srcRect/>
+                    <a:stretch>
+                      <a:fillRect/>
+                    </a:stretch>
+                  </pic:blipFill>
+                  <pic:spPr bwMode="auto">
+                    <a:xfrm>
+                      <a:off x="0" y="0"/>
+                      <a:ext cx="1343660" cy="2369185"/>
+                    </a:xfrm>
+                    <a:prstGeom prst="rect">
+                      <a:avLst/>
+                    </a:prstGeom>
+                    <a:noFill/>
+                    <a:ln>
+                      <a:noFill/>
+                    </a:ln>
+                  </pic:spPr>
+                </pic:pic>
+              </a:graphicData>
+            </a:graphic>
+          </wp:inline>
+        </w:drawing>
+      </w:r>
+    </w:p>
+    <w:p>
+      <w:pPr>
+        <w:pStyle w:val="Spacing"/>
+      </w:pPr>
+    </w:p>
+    <w:p>
+      <w:r>
+        <w:t>And possibly, when there are a lot of items in the collection, you may need scroll through them, because they can’t all be individually displayed:</w:t>
+      </w:r>
+    </w:p>
+    <w:p>
+      <w:pPr>
+        <w:pStyle w:val="Spacing"/>
+      </w:pPr>
+    </w:p>
+    <w:p>
+      <w:pPr>
+        <w:ind w:left="852"/>
+      </w:pPr>
+      <w:r>
+        <w:rPr>
+          <w:noProof/>
+        </w:rPr>
+        <w:drawing>
+          <wp:inline distT="0" distB="0" distL="0" distR="0" wp14:anchorId="5CA14DAE" wp14:editId="332DF719">
+            <wp:extent cx="1247775" cy="2131695"/>
+            <wp:effectExtent l="0" t="0" r="0" b="0"/>
+            <wp:docPr id="31" name="Picture 31"/>
+            <wp:cNvGraphicFramePr>
+              <a:graphicFrameLocks xmlns:a="http://schemas.openxmlformats.org/drawingml/2006/main" noChangeAspect="1"/>
+            </wp:cNvGraphicFramePr>
+            <a:graphic xmlns:a="http://schemas.openxmlformats.org/drawingml/2006/main">
+              <a:graphicData uri="http://schemas.openxmlformats.org/drawingml/2006/picture">
+                <pic:pic xmlns:pic="http://schemas.openxmlformats.org/drawingml/2006/picture">
+                  <pic:nvPicPr>
+                    <pic:cNvPr id="0" name="Picture 4"/>
+                    <pic:cNvPicPr>
+                      <a:picLocks noChangeAspect="1" noChangeArrowheads="1"/>
+                    </pic:cNvPicPr>
+                  </pic:nvPicPr>
+                  <pic:blipFill>
+                    <a:blip r:embed="rId34">
+                      <a:lum bright="-24000"/>
+                      <a:extLst>
+                        <a:ext uri="{28A0092B-C50C-407E-A947-70E740481C1C}">
+                          <a14:useLocalDpi xmlns:a14="http://schemas.microsoft.com/office/drawing/2010/main" val="0"/>
+                        </a:ext>
+                      </a:extLst>
+                    </a:blip>
+                    <a:srcRect/>
+                    <a:stretch>
+                      <a:fillRect/>
+                    </a:stretch>
+                  </pic:blipFill>
+                  <pic:spPr bwMode="auto">
+                    <a:xfrm>
+                      <a:off x="0" y="0"/>
+                      <a:ext cx="1247775" cy="2131695"/>
+                    </a:xfrm>
+                    <a:prstGeom prst="rect">
+                      <a:avLst/>
+                    </a:prstGeom>
+                    <a:noFill/>
+                    <a:ln>
+                      <a:noFill/>
+                    </a:ln>
+                  </pic:spPr>
+                </pic:pic>
+              </a:graphicData>
+            </a:graphic>
+          </wp:inline>
+        </w:drawing>
       </w:r>
     </w:p>
     <w:sectPr>
@@ -331,6 +3846,146 @@
       </w:pPr>
       <w:rPr>
         <w:rFonts w:ascii="Symbol" w:hAnsi="Symbol" w:hint="default"/>
+      </w:rPr>
+    </w:lvl>
+  </w:abstractNum>
+  <w:abstractNum w:abstractNumId="10" w15:restartNumberingAfterBreak="0">
+    <w:nsid w:val="4E0F50B9"/>
+    <w:multiLevelType w:val="hybridMultilevel"/>
+    <w:tmpl w:val="B942CB82"/>
+    <w:lvl w:ilvl="0" w:tplc="A0AC7EE6">
+      <w:start w:val="1"/>
+      <w:numFmt w:val="bullet"/>
+      <w:lvlText w:val="-"/>
+      <w:lvlJc w:val="left"/>
+      <w:pPr>
+        <w:tabs>
+          <w:tab w:val="num" w:pos="720"/>
+        </w:tabs>
+        <w:ind w:left="720" w:hanging="360"/>
+      </w:pPr>
+      <w:rPr>
+        <w:rFonts w:ascii="Times New Roman" w:eastAsia="Times New Roman" w:hAnsi="Times New Roman" w:cs="Times New Roman" w:hint="default"/>
+      </w:rPr>
+    </w:lvl>
+    <w:lvl w:ilvl="1" w:tplc="04090003">
+      <w:start w:val="1"/>
+      <w:numFmt w:val="bullet"/>
+      <w:lvlText w:val="o"/>
+      <w:lvlJc w:val="left"/>
+      <w:pPr>
+        <w:tabs>
+          <w:tab w:val="num" w:pos="1440"/>
+        </w:tabs>
+        <w:ind w:left="1440" w:hanging="360"/>
+      </w:pPr>
+      <w:rPr>
+        <w:rFonts w:ascii="Courier New" w:hAnsi="Courier New" w:hint="default"/>
+      </w:rPr>
+    </w:lvl>
+    <w:lvl w:ilvl="2" w:tplc="04090005">
+      <w:start w:val="1"/>
+      <w:numFmt w:val="bullet"/>
+      <w:lvlText w:val=""/>
+      <w:lvlJc w:val="left"/>
+      <w:pPr>
+        <w:tabs>
+          <w:tab w:val="num" w:pos="2160"/>
+        </w:tabs>
+        <w:ind w:left="2160" w:hanging="360"/>
+      </w:pPr>
+      <w:rPr>
+        <w:rFonts w:ascii="Wingdings" w:hAnsi="Wingdings" w:hint="default"/>
+      </w:rPr>
+    </w:lvl>
+    <w:lvl w:ilvl="3" w:tplc="04090001">
+      <w:start w:val="1"/>
+      <w:numFmt w:val="bullet"/>
+      <w:lvlText w:val=""/>
+      <w:lvlJc w:val="left"/>
+      <w:pPr>
+        <w:tabs>
+          <w:tab w:val="num" w:pos="2880"/>
+        </w:tabs>
+        <w:ind w:left="2880" w:hanging="360"/>
+      </w:pPr>
+      <w:rPr>
+        <w:rFonts w:ascii="Symbol" w:hAnsi="Symbol" w:hint="default"/>
+      </w:rPr>
+    </w:lvl>
+    <w:lvl w:ilvl="4" w:tplc="04090003">
+      <w:start w:val="1"/>
+      <w:numFmt w:val="bullet"/>
+      <w:lvlText w:val="o"/>
+      <w:lvlJc w:val="left"/>
+      <w:pPr>
+        <w:tabs>
+          <w:tab w:val="num" w:pos="3600"/>
+        </w:tabs>
+        <w:ind w:left="3600" w:hanging="360"/>
+      </w:pPr>
+      <w:rPr>
+        <w:rFonts w:ascii="Courier New" w:hAnsi="Courier New" w:hint="default"/>
+      </w:rPr>
+    </w:lvl>
+    <w:lvl w:ilvl="5" w:tplc="04090005">
+      <w:start w:val="1"/>
+      <w:numFmt w:val="bullet"/>
+      <w:lvlText w:val=""/>
+      <w:lvlJc w:val="left"/>
+      <w:pPr>
+        <w:tabs>
+          <w:tab w:val="num" w:pos="4320"/>
+        </w:tabs>
+        <w:ind w:left="4320" w:hanging="360"/>
+      </w:pPr>
+      <w:rPr>
+        <w:rFonts w:ascii="Wingdings" w:hAnsi="Wingdings" w:hint="default"/>
+      </w:rPr>
+    </w:lvl>
+    <w:lvl w:ilvl="6" w:tplc="04090001" w:tentative="1">
+      <w:start w:val="1"/>
+      <w:numFmt w:val="bullet"/>
+      <w:lvlText w:val=""/>
+      <w:lvlJc w:val="left"/>
+      <w:pPr>
+        <w:tabs>
+          <w:tab w:val="num" w:pos="5040"/>
+        </w:tabs>
+        <w:ind w:left="5040" w:hanging="360"/>
+      </w:pPr>
+      <w:rPr>
+        <w:rFonts w:ascii="Symbol" w:hAnsi="Symbol" w:hint="default"/>
+      </w:rPr>
+    </w:lvl>
+    <w:lvl w:ilvl="7" w:tplc="04090003" w:tentative="1">
+      <w:start w:val="1"/>
+      <w:numFmt w:val="bullet"/>
+      <w:lvlText w:val="o"/>
+      <w:lvlJc w:val="left"/>
+      <w:pPr>
+        <w:tabs>
+          <w:tab w:val="num" w:pos="5760"/>
+        </w:tabs>
+        <w:ind w:left="5760" w:hanging="360"/>
+      </w:pPr>
+      <w:rPr>
+        <w:rFonts w:ascii="Courier New" w:hAnsi="Courier New" w:hint="default"/>
+      </w:rPr>
+    </w:lvl>
+    <w:lvl w:ilvl="8" w:tplc="04090005" w:tentative="1">
+      <w:start w:val="1"/>
+      <w:numFmt w:val="bullet"/>
+      <w:lvlText w:val=""/>
+      <w:lvlJc w:val="left"/>
+      <w:pPr>
+        <w:tabs>
+          <w:tab w:val="num" w:pos="6480"/>
+        </w:tabs>
+        <w:ind w:left="6480" w:hanging="360"/>
+      </w:pPr>
+      <w:rPr>
+        <w:rFonts w:ascii="Wingdings" w:hAnsi="Wingdings" w:hint="default"/>
       </w:rPr>
     </w:lvl>
   </w:abstractNum>
@@ -364,6 +4019,9 @@
   <w:num w:numId="10">
     <w:abstractNumId w:val="0"/>
   </w:num>
+  <w:num w:numId="11">
+    <w:abstractNumId w:val="10"/>
+  </w:num>
 </w:numbering>
 </file>
 
@@ -381,8 +4039,8 @@
   <w:latentStyles w:defLockedState="0" w:defUIPriority="99" w:defSemiHidden="0" w:defUnhideWhenUsed="0" w:defQFormat="0" w:count="376">
     <w:lsdException w:name="Normal" w:uiPriority="0" w:qFormat="1"/>
     <w:lsdException w:name="heading 1" w:uiPriority="9" w:qFormat="1"/>
-    <w:lsdException w:name="heading 2" w:uiPriority="9" w:qFormat="1"/>
-    <w:lsdException w:name="heading 3" w:uiPriority="9" w:qFormat="1"/>
+    <w:lsdException w:name="heading 2" w:uiPriority="0" w:qFormat="1"/>
+    <w:lsdException w:name="heading 3" w:uiPriority="0" w:qFormat="1"/>
     <w:lsdException w:name="heading 4" w:uiPriority="9" w:qFormat="1"/>
     <w:lsdException w:name="heading 5" w:semiHidden="1" w:uiPriority="9" w:unhideWhenUsed="1" w:qFormat="1"/>
     <w:lsdException w:name="heading 6" w:semiHidden="1" w:uiPriority="9" w:unhideWhenUsed="1" w:qFormat="1"/>
@@ -815,16 +4473,17 @@
     <w:basedOn w:val="Normal"/>
     <w:next w:val="Normal"/>
     <w:qFormat/>
-    <w:rsid w:val="005A1878"/>
+    <w:rsid w:val="006D4BFC"/>
     <w:pPr>
       <w:keepNext/>
-      <w:spacing w:before="140" w:after="120"/>
+      <w:spacing w:before="180" w:after="120"/>
       <w:outlineLvl w:val="2"/>
     </w:pPr>
     <w:rPr>
       <w:rFonts w:cs="Arial"/>
       <w:b/>
       <w:bCs/>
+      <w:sz w:val="22"/>
     </w:rPr>
   </w:style>
   <w:style w:type="paragraph" w:styleId="Heading4">
@@ -832,23 +4491,70 @@
     <w:basedOn w:val="Normal"/>
     <w:next w:val="Normal"/>
     <w:qFormat/>
-    <w:rsid w:val="004348B0"/>
+    <w:rsid w:val="00B679E7"/>
     <w:pPr>
       <w:keepNext/>
-      <w:spacing w:before="120" w:after="120"/>
+      <w:spacing w:before="240" w:after="120"/>
       <w:outlineLvl w:val="3"/>
     </w:pPr>
     <w:rPr>
-      <w:b/>
       <w:bCs/>
+      <w:i/>
+      <w:sz w:val="22"/>
       <w:szCs w:val="28"/>
+    </w:rPr>
+  </w:style>
+  <w:style w:type="paragraph" w:styleId="Heading5">
+    <w:name w:val="heading 5"/>
+    <w:basedOn w:val="Normal"/>
+    <w:next w:val="Normal"/>
+    <w:link w:val="Heading5Char"/>
+    <w:uiPriority w:val="9"/>
+    <w:unhideWhenUsed/>
+    <w:qFormat/>
+    <w:rsid w:val="003412C4"/>
+    <w:pPr>
+      <w:keepNext/>
+      <w:keepLines/>
+      <w:spacing w:before="40"/>
+      <w:outlineLvl w:val="4"/>
+    </w:pPr>
+    <w:rPr>
+      <w:rFonts w:asciiTheme="majorHAnsi" w:eastAsiaTheme="majorEastAsia" w:hAnsiTheme="majorHAnsi" w:cstheme="majorBidi"/>
+      <w:color w:val="2F5496" w:themeColor="accent1" w:themeShade="BF"/>
+    </w:rPr>
+  </w:style>
+  <w:style w:type="paragraph" w:styleId="Heading6">
+    <w:name w:val="heading 6"/>
+    <w:basedOn w:val="Normal"/>
+    <w:next w:val="Normal"/>
+    <w:link w:val="Heading6Char"/>
+    <w:uiPriority w:val="9"/>
+    <w:unhideWhenUsed/>
+    <w:qFormat/>
+    <w:rsid w:val="00B7692D"/>
+    <w:pPr>
+      <w:keepNext/>
+      <w:keepLines/>
+      <w:spacing w:before="40"/>
+      <w:outlineLvl w:val="5"/>
+    </w:pPr>
+    <w:rPr>
+      <w:rFonts w:asciiTheme="majorHAnsi" w:eastAsiaTheme="majorEastAsia" w:hAnsiTheme="majorHAnsi" w:cstheme="majorBidi"/>
+      <w:color w:val="1F3763" w:themeColor="accent1" w:themeShade="7F"/>
     </w:rPr>
   </w:style>
   <w:style w:type="character" w:default="1" w:styleId="DefaultParagraphFont">
     <w:name w:val="Default Paragraph Font"/>
+    <w:uiPriority w:val="1"/>
+    <w:semiHidden/>
+    <w:unhideWhenUsed/>
   </w:style>
   <w:style w:type="table" w:default="1" w:styleId="TableNormal">
     <w:name w:val="Normal Table"/>
+    <w:uiPriority w:val="99"/>
+    <w:semiHidden/>
+    <w:unhideWhenUsed/>
     <w:tblPr>
       <w:tblInd w:w="0" w:type="dxa"/>
       <w:tblCellMar>
@@ -861,6 +4567,9 @@
   </w:style>
   <w:style w:type="numbering" w:default="1" w:styleId="NoList">
     <w:name w:val="No List"/>
+    <w:uiPriority w:val="99"/>
+    <w:semiHidden/>
+    <w:unhideWhenUsed/>
   </w:style>
   <w:style w:type="character" w:customStyle="1" w:styleId="Style6pt">
     <w:name w:val="Style 6 pt"/>
@@ -1024,7 +4733,7 @@
     <w:basedOn w:val="Normal"/>
     <w:next w:val="Normal"/>
     <w:autoRedefine/>
-    <w:rsid w:val="00954D31"/>
+    <w:rsid w:val="003412C4"/>
     <w:pPr>
       <w:ind w:left="800" w:hanging="200"/>
     </w:pPr>
@@ -1238,6 +4947,7 @@
   <w:style w:type="paragraph" w:customStyle="1" w:styleId="Spacing">
     <w:name w:val="Spacing"/>
     <w:basedOn w:val="Normal"/>
+    <w:link w:val="SpacingChar"/>
     <w:rsid w:val="00954D31"/>
     <w:rPr>
       <w:sz w:val="12"/>
@@ -1260,6 +4970,40 @@
       <w:rFonts w:ascii="Franklin Gothic Demi" w:hAnsi="Franklin Gothic Demi"/>
       <w:szCs w:val="26"/>
       <w:lang w:val="en-US" w:eastAsia="en-US" w:bidi="ar-SA"/>
+    </w:rPr>
+  </w:style>
+  <w:style w:type="character" w:customStyle="1" w:styleId="SpacingChar">
+    <w:name w:val="Spacing Char"/>
+    <w:link w:val="Spacing"/>
+    <w:rsid w:val="003412C4"/>
+    <w:rPr>
+      <w:rFonts w:ascii="Tahoma" w:hAnsi="Tahoma"/>
+      <w:sz w:val="12"/>
+      <w:szCs w:val="26"/>
+    </w:rPr>
+  </w:style>
+  <w:style w:type="character" w:customStyle="1" w:styleId="Heading5Char">
+    <w:name w:val="Heading 5 Char"/>
+    <w:basedOn w:val="DefaultParagraphFont"/>
+    <w:link w:val="Heading5"/>
+    <w:uiPriority w:val="9"/>
+    <w:rsid w:val="003412C4"/>
+    <w:rPr>
+      <w:rFonts w:asciiTheme="majorHAnsi" w:eastAsiaTheme="majorEastAsia" w:hAnsiTheme="majorHAnsi" w:cstheme="majorBidi"/>
+      <w:color w:val="2F5496" w:themeColor="accent1" w:themeShade="BF"/>
+      <w:szCs w:val="26"/>
+    </w:rPr>
+  </w:style>
+  <w:style w:type="character" w:customStyle="1" w:styleId="Heading6Char">
+    <w:name w:val="Heading 6 Char"/>
+    <w:basedOn w:val="DefaultParagraphFont"/>
+    <w:link w:val="Heading6"/>
+    <w:uiPriority w:val="9"/>
+    <w:rsid w:val="00B7692D"/>
+    <w:rPr>
+      <w:rFonts w:asciiTheme="majorHAnsi" w:eastAsiaTheme="majorEastAsia" w:hAnsiTheme="majorHAnsi" w:cstheme="majorBidi"/>
+      <w:color w:val="1F3763" w:themeColor="accent1" w:themeShade="7F"/>
+      <w:szCs w:val="26"/>
     </w:rPr>
   </w:style>
 </w:styles>

</xml_diff>